<commit_message>
chg: [stix2.1 errata] Updated Errata 01 changes documents
</commit_message>
<xml_diff>
--- a/spec/drafts/v2.1-errata01/stix-v2.1-errata01.docx
+++ b/spec/drafts/v2.1-errata01/stix-v2.1-errata01.docx
@@ -2,29 +2,27 @@
 <file path=word/document.xml><?xml version="1.0" encoding="utf-8"?>
 <w:document xmlns:w="http://schemas.openxmlformats.org/wordprocessingml/2006/main" xmlns:m="http://schemas.openxmlformats.org/officeDocument/2006/math" xmlns:r="http://schemas.openxmlformats.org/officeDocument/2006/relationships" xmlns:o="urn:schemas-microsoft-com:office:office" xmlns:v="urn:schemas-microsoft-com:vml" xmlns:w10="urn:schemas-microsoft-com:office:word" xmlns:a="http://schemas.openxmlformats.org/drawingml/2006/main" xmlns:pic="http://schemas.openxmlformats.org/drawingml/2006/picture" xmlns:wp="http://schemas.openxmlformats.org/drawingml/2006/wordprocessingDrawing">
   <w:body>
-    <w:bookmarkStart w:id="24" w:name="header"/>
-    <w:bookmarkStart w:id="23" w:name="oasis-logo"/>
-    <w:p>
-      <w:pPr>
-        <w:pStyle w:val="Heading1"/>
+    <w:p>
+      <w:pPr>
+        <w:pStyle w:val="Title"/>
       </w:pPr>
       <w:r>
         <w:drawing>
           <wp:inline>
             <wp:extent cx="2914650" cy="600075"/>
             <wp:effectExtent b="0" l="0" r="0" t="0"/>
-            <wp:docPr descr="OASIS logo" title="" id="21" name="Picture"/>
+            <wp:docPr descr="OASIS logo" title="" id="10" name="Picture"/>
             <a:graphic>
               <a:graphicData uri="http://schemas.openxmlformats.org/drawingml/2006/picture">
                 <pic:pic>
                   <pic:nvPicPr>
-                    <pic:cNvPr descr="images/oasis-logo.png" id="22" name="Picture"/>
+                    <pic:cNvPr descr="images/oasis-logo.png" id="11" name="Picture"/>
                     <pic:cNvPicPr>
                       <a:picLocks noChangeArrowheads="1" noChangeAspect="1"/>
                     </pic:cNvPicPr>
                   </pic:nvPicPr>
                   <pic:blipFill>
-                    <a:blip r:embed="rId20"/>
+                    <a:blip r:embed="rId9"/>
                     <a:stretch>
                       <a:fillRect/>
                     </a:stretch>
@@ -51,36 +49,12 @@
         </w:drawing>
       </w:r>
     </w:p>
-    <w:bookmarkEnd w:id="23"/>
-    <w:bookmarkEnd w:id="24"/>
-    <w:bookmarkStart w:id="71" w:name="content"/>
-    <w:bookmarkStart w:id="61" w:name="preamble"/>
-    <w:bookmarkStart w:id="57" w:name="X40f14e705927c5030e90f5ffb347f86dc948fe8"/>
-    <w:p>
-      <w:pPr>
-        <w:pStyle w:val="Heading2"/>
-      </w:pPr>
-      <w:r>
-        <w:t xml:space="preserve">STIX Version 2.1 Errata 01</w:t>
-      </w:r>
-    </w:p>
-    <w:bookmarkStart w:id="25" w:name="X86b3968a4586ad196a9f6ab3bd3287438f978b3"/>
-    <w:p>
-      <w:pPr>
-        <w:pStyle w:val="Heading3"/>
-      </w:pPr>
-      <w:r>
-        <w:t xml:space="preserve">Committee Specification Draft 01</w:t>
-      </w:r>
-    </w:p>
-    <w:bookmarkEnd w:id="25"/>
-    <w:bookmarkStart w:id="56" w:name="Xcc9cd9c9faf00311ad3e70d81311e0c84da2ca0"/>
-    <w:p>
-      <w:pPr>
-        <w:pStyle w:val="Heading3"/>
-      </w:pPr>
-      <w:r>
-        <w:t xml:space="preserve">14 March 2025</w:t>
+    <w:p>
+      <w:pPr>
+        <w:pStyle w:val="Date"/>
+      </w:pPr>
+      <w:r>
+        <w:t xml:space="preserve">2025-06-30</w:t>
       </w:r>
     </w:p>
     <w:p>
@@ -92,17 +66,53 @@
           <w:b/>
           <w:bCs/>
         </w:rPr>
+        <w:t xml:space="preserve">STIX Version 2.1 Errata 01</w:t>
+      </w:r>
+    </w:p>
+    <w:p>
+      <w:pPr>
+        <w:pStyle w:val="BodyText"/>
+      </w:pPr>
+      <w:r>
+        <w:rPr>
+          <w:b/>
+          <w:bCs/>
+        </w:rPr>
+        <w:t xml:space="preserve">Committee Specification Draft 01</w:t>
+      </w:r>
+    </w:p>
+    <w:p>
+      <w:pPr>
+        <w:pStyle w:val="BodyText"/>
+      </w:pPr>
+      <w:r>
+        <w:rPr>
+          <w:b/>
+          <w:bCs/>
+        </w:rPr>
+        <w:t xml:space="preserve">02 April 2025</w:t>
+      </w:r>
+    </w:p>
+    <w:p>
+      <w:pPr>
+        <w:pStyle w:val="BodyText"/>
+      </w:pPr>
+      <w:r>
+        <w:rPr>
+          <w:b/>
+          <w:bCs/>
+        </w:rPr>
         <w:t xml:space="preserve">This stage:</w:t>
       </w:r>
       <w:r>
         <w:br/>
       </w:r>
-      <w:hyperlink r:id="rId26">
+      <w:hyperlink r:id="rId12">
         <w:r>
           <w:rPr>
             <w:rStyle w:val="Hyperlink"/>
           </w:rPr>
-          <w:t xml:space="preserve">https://docs.oasis-open.org/cti/stix/v2.1/errata01/csd01/stix-v2.1-errata01-csd01.docx</w:t>
+          <w:t xml:space="preserve">https://docs.oasis-open.org/cti/stix/v2.1/errata01/stix-v2.1-errata01-csd01.docx</w:t>
         </w:r>
       </w:hyperlink>
       <w:r>
@@ -114,23 +124,23 @@
       <w:r>
         <w:br/>
       </w:r>
-      <w:hyperlink r:id="rId27">
+      <w:hyperlink r:id="rId13">
         <w:r>
           <w:rPr>
             <w:rStyle w:val="Hyperlink"/>
           </w:rPr>
-          <w:t xml:space="preserve">https://docs.oasis-open.org/cti/stix/v2.1/errata01/csd01/stix-v2.1-errata01-csd01.html</w:t>
+          <w:t xml:space="preserve">https://docs.oasis-open.org/cti/stix/v2.1/errata01/stix-v2.1-errata01-csd01.html</w:t>
         </w:r>
       </w:hyperlink>
       <w:r>
         <w:br/>
       </w:r>
-      <w:hyperlink r:id="rId28">
+      <w:hyperlink r:id="rId14">
         <w:r>
           <w:rPr>
             <w:rStyle w:val="Hyperlink"/>
           </w:rPr>
-          <w:t xml:space="preserve">https://docs.oasis-open.org/cti/stix/v2.1/errata01/csd01/stix-v2.1-errata01-csd01.pdf</w:t>
+          <w:t xml:space="preserve">https://docs.oasis-open.org/cti/stix/v2.1/errata01/stix-v2.1-errata01-csd01.pdf</w:t>
         </w:r>
       </w:hyperlink>
       <w:r>
@@ -146,28 +156,12 @@
       <w:r>
         <w:br/>
       </w:r>
-      <w:r>
-        <w:t xml:space="preserve">N/A</w:t>
-      </w:r>
-      <w:r>
-        <w:br/>
-      </w:r>
-      <w:r>
-        <w:rPr>
-          <w:b/>
-          <w:bCs/>
-        </w:rPr>
-        <w:t xml:space="preserve">Latest stage:</w:t>
-      </w:r>
-      <w:r>
-        <w:br/>
-      </w:r>
-      <w:hyperlink r:id="rId29">
+      <w:hyperlink r:id="rId15">
         <w:r>
           <w:rPr>
             <w:rStyle w:val="Hyperlink"/>
           </w:rPr>
-          <w:t xml:space="preserve">https://docs.oasis-open.org/cti/stix/v2.1/errata01/stix-v2.1-errata01.docx</w:t>
+          <w:t xml:space="preserve">https://docs.oasis-open.org/cti/stix/v2.1/os/stix-v2.1-os.docx</w:t>
         </w:r>
       </w:hyperlink>
       <w:r>
@@ -179,41 +173,93 @@
       <w:r>
         <w:br/>
       </w:r>
-      <w:hyperlink r:id="rId30">
+      <w:hyperlink r:id="rId16">
         <w:r>
           <w:rPr>
             <w:rStyle w:val="Hyperlink"/>
           </w:rPr>
-          <w:t xml:space="preserve">https://docs.oasis-open.org/cti/stix/v2.1/errata01/stix-v2.1-errata01.html</w:t>
+          <w:t xml:space="preserve">https://docs.oasis-open.org/cti/stix/v2.1/os/stix-v2.1-os.html</w:t>
         </w:r>
       </w:hyperlink>
       <w:r>
         <w:br/>
       </w:r>
-      <w:hyperlink r:id="rId31">
+      <w:hyperlink r:id="rId17">
         <w:r>
           <w:rPr>
             <w:rStyle w:val="Hyperlink"/>
           </w:rPr>
-          <w:t xml:space="preserve">https://docs.oasis-open.org/cti/stix/v2.1/errata01/stix-v2.1-errata01.pdf</w:t>
+          <w:t xml:space="preserve">https://docs.oasis-open.org/cti/stix/v2.1/os/stix-v2.1-os.pdf</w:t>
         </w:r>
       </w:hyperlink>
-    </w:p>
-    <w:p>
-      <w:pPr>
-        <w:pStyle w:val="BodyText"/>
-      </w:pPr>
+      <w:r>
+        <w:br/>
+      </w:r>
       <w:r>
         <w:rPr>
           <w:b/>
           <w:bCs/>
         </w:rPr>
+        <w:t xml:space="preserve">Latest stage:</w:t>
+      </w:r>
+      <w:r>
+        <w:br/>
+      </w:r>
+      <w:hyperlink r:id="rId18">
+        <w:r>
+          <w:rPr>
+            <w:rStyle w:val="Hyperlink"/>
+          </w:rPr>
+          <w:t xml:space="preserve">https://docs.oasis-open.org/cti/stix/v2.1/stix-v2.1.docx</w:t>
+        </w:r>
+      </w:hyperlink>
+      <w:r>
+        <w:t xml:space="preserve"> </w:t>
+      </w:r>
+      <w:r>
+        <w:t xml:space="preserve">(Authoritative)</w:t>
+      </w:r>
+      <w:r>
+        <w:br/>
+      </w:r>
+      <w:hyperlink r:id="rId19">
+        <w:r>
+          <w:rPr>
+            <w:rStyle w:val="Hyperlink"/>
+          </w:rPr>
+          <w:t xml:space="preserve">https://docs.oasis-open.org/cti/stix/v2.1/stix-v2.1.html</w:t>
+        </w:r>
+      </w:hyperlink>
+      <w:r>
+        <w:br/>
+      </w:r>
+      <w:hyperlink r:id="rId20">
+        <w:r>
+          <w:rPr>
+            <w:rStyle w:val="Hyperlink"/>
+          </w:rPr>
+          <w:t xml:space="preserve">https://docs.oasis-open.org/cti/stix/v2.1/stix-v2.1.pdf</w:t>
+        </w:r>
+      </w:hyperlink>
+      <w:r>
+        <w:br/>
+      </w:r>
+    </w:p>
+    <w:p>
+      <w:pPr>
+        <w:pStyle w:val="BodyText"/>
+      </w:pPr>
+      <w:r>
+        <w:rPr>
+          <w:b/>
+          <w:bCs/>
+        </w:rPr>
         <w:t xml:space="preserve">Technical Committee:</w:t>
       </w:r>
       <w:r>
         <w:br/>
       </w:r>
-      <w:hyperlink r:id="rId32">
+      <w:hyperlink r:id="rId21">
         <w:r>
           <w:rPr>
             <w:rStyle w:val="Hyperlink"/>
@@ -239,7 +285,7 @@
       <w:r>
         <w:t xml:space="preserve">Marlon Taylor (</w:t>
       </w:r>
-      <w:hyperlink r:id="rId33">
+      <w:hyperlink r:id="rId22">
         <w:r>
           <w:rPr>
             <w:rStyle w:val="Hyperlink"/>
@@ -253,7 +299,7 @@
       <w:r>
         <w:t xml:space="preserve"> </w:t>
       </w:r>
-      <w:hyperlink r:id="rId34">
+      <w:hyperlink r:id="rId23">
         <w:r>
           <w:rPr>
             <w:rStyle w:val="Hyperlink"/>
@@ -267,7 +313,7 @@
       <w:r>
         <w:t xml:space="preserve">Alexandre Dulaunoy (</w:t>
       </w:r>
-      <w:hyperlink r:id="rId35">
+      <w:hyperlink r:id="rId24">
         <w:r>
           <w:rPr>
             <w:rStyle w:val="Hyperlink"/>
@@ -281,7 +327,7 @@
       <w:r>
         <w:t xml:space="preserve"> </w:t>
       </w:r>
-      <w:hyperlink r:id="rId36">
+      <w:hyperlink r:id="rId25">
         <w:r>
           <w:rPr>
             <w:rStyle w:val="Hyperlink"/>
@@ -307,7 +353,7 @@
       <w:r>
         <w:t xml:space="preserve">Rich Piazza (</w:t>
       </w:r>
-      <w:hyperlink r:id="rId37">
+      <w:hyperlink r:id="rId26">
         <w:r>
           <w:rPr>
             <w:rStyle w:val="Hyperlink"/>
@@ -321,7 +367,7 @@
       <w:r>
         <w:t xml:space="preserve"> </w:t>
       </w:r>
-      <w:hyperlink r:id="rId38">
+      <w:hyperlink r:id="rId27">
         <w:r>
           <w:rPr>
             <w:rStyle w:val="Hyperlink"/>
@@ -335,7 +381,7 @@
       <w:r>
         <w:t xml:space="preserve">Emily Ratliff (</w:t>
       </w:r>
-      <w:hyperlink r:id="rId37">
+      <w:hyperlink r:id="rId26">
         <w:r>
           <w:rPr>
             <w:rStyle w:val="Hyperlink"/>
@@ -349,7 +395,7 @@
       <w:r>
         <w:t xml:space="preserve"> </w:t>
       </w:r>
-      <w:hyperlink r:id="rId39">
+      <w:hyperlink r:id="rId28">
         <w:r>
           <w:rPr>
             <w:rStyle w:val="Hyperlink"/>
@@ -363,7 +409,7 @@
       <w:r>
         <w:t xml:space="preserve">Stephan Relitz (</w:t>
       </w:r>
-      <w:hyperlink r:id="rId40">
+      <w:hyperlink r:id="rId29">
         <w:r>
           <w:rPr>
             <w:rStyle w:val="Hyperlink"/>
@@ -377,7 +423,7 @@
       <w:r>
         <w:t xml:space="preserve"> </w:t>
       </w:r>
-      <w:hyperlink r:id="rId41">
+      <w:hyperlink r:id="rId30">
         <w:r>
           <w:rPr>
             <w:rStyle w:val="Hyperlink"/>
@@ -391,7 +437,7 @@
       <w:r>
         <w:t xml:space="preserve">Christian Studer (</w:t>
       </w:r>
-      <w:hyperlink r:id="rId42">
+      <w:hyperlink r:id="rId31">
         <w:r>
           <w:rPr>
             <w:rStyle w:val="Hyperlink"/>
@@ -405,7 +451,7 @@
       <w:r>
         <w:t xml:space="preserve"> </w:t>
       </w:r>
-      <w:hyperlink r:id="rId36">
+      <w:hyperlink r:id="rId25">
         <w:r>
           <w:rPr>
             <w:rStyle w:val="Hyperlink"/>
@@ -418,8 +464,8 @@
       <w:pPr>
         <w:pStyle w:val="BodyText"/>
       </w:pPr>
-      <w:bookmarkStart w:id="43" w:name="RelatedWork"/>
-      <w:bookmarkEnd w:id="43"/>
+      <w:bookmarkStart w:id="32" w:name="RelatedWork"/>
+      <w:bookmarkEnd w:id="32"/>
       <w:r>
         <w:t xml:space="preserve"> </w:t>
       </w:r>
@@ -457,7 +503,7 @@
       <w:r>
         <w:t xml:space="preserve"> </w:t>
       </w:r>
-      <w:hyperlink r:id="rId44">
+      <w:hyperlink r:id="rId19">
         <w:r>
           <w:rPr>
             <w:rStyle w:val="Hyperlink"/>
@@ -500,7 +546,7 @@
       <w:r>
         <w:t xml:space="preserve"> </w:t>
       </w:r>
-      <w:hyperlink r:id="rId45">
+      <w:hyperlink r:id="rId33">
         <w:r>
           <w:rPr>
             <w:rStyle w:val="Hyperlink"/>
@@ -535,7 +581,7 @@
       <w:r>
         <w:t xml:space="preserve"> </w:t>
       </w:r>
-      <w:hyperlink r:id="rId46">
+      <w:hyperlink r:id="rId34">
         <w:r>
           <w:rPr>
             <w:rStyle w:val="Hyperlink"/>
@@ -570,7 +616,7 @@
       <w:r>
         <w:t xml:space="preserve"> </w:t>
       </w:r>
-      <w:hyperlink r:id="rId47">
+      <w:hyperlink r:id="rId35">
         <w:r>
           <w:rPr>
             <w:rStyle w:val="Hyperlink"/>
@@ -620,7 +666,7 @@
       <w:r>
         <w:t xml:space="preserve"> </w:t>
       </w:r>
-      <w:hyperlink r:id="rId48">
+      <w:hyperlink r:id="rId36">
         <w:r>
           <w:rPr>
             <w:rStyle w:val="Hyperlink"/>
@@ -639,7 +685,7 @@
       <w:r>
         <w:t xml:space="preserve">TC members should send comments on this document to the TC’s email list. Others should send comments to the TC’s public comment list, after subscribing to it by following the instructions at the "</w:t>
       </w:r>
-      <w:hyperlink r:id="rId49">
+      <w:hyperlink r:id="rId37">
         <w:r>
           <w:rPr>
             <w:rStyle w:val="Hyperlink"/>
@@ -653,7 +699,7 @@
       <w:r>
         <w:t xml:space="preserve"> </w:t>
       </w:r>
-      <w:hyperlink r:id="rId32">
+      <w:hyperlink r:id="rId21">
         <w:r>
           <w:rPr>
             <w:rStyle w:val="Hyperlink"/>
@@ -675,7 +721,7 @@
       <w:r>
         <w:t xml:space="preserve"> </w:t>
       </w:r>
-      <w:hyperlink r:id="rId50">
+      <w:hyperlink r:id="rId38">
         <w:r>
           <w:rPr>
             <w:rStyle w:val="Hyperlink"/>
@@ -692,7 +738,7 @@
       <w:r>
         <w:t xml:space="preserve"> </w:t>
       </w:r>
-      <w:hyperlink r:id="rId51">
+      <w:hyperlink r:id="rId39">
         <w:r>
           <w:rPr>
             <w:rStyle w:val="Hyperlink"/>
@@ -703,7 +749,7 @@
       <w:r>
         <w:t xml:space="preserve">, the mode chosen when the Technical Committee was established. For information on whether any patents have been disclosed that may be essential to implementing this specification, and any offers of patent licensing terms, please refer to the Intellectual Property Rights section of the TC’s web page (</w:t>
       </w:r>
-      <w:hyperlink r:id="rId52">
+      <w:hyperlink r:id="rId40">
         <w:r>
           <w:rPr>
             <w:rStyle w:val="Hyperlink"/>
@@ -722,7 +768,7 @@
       <w:r>
         <w:t xml:space="preserve">Note that any machine-readable content (</w:t>
       </w:r>
-      <w:hyperlink r:id="rId53">
+      <w:hyperlink r:id="rId41">
         <w:r>
           <w:rPr>
             <w:rStyle w:val="Hyperlink"/>
@@ -781,7 +827,7 @@
       <w:r>
         <w:t xml:space="preserve"> </w:t>
       </w:r>
-      <w:hyperlink r:id="rId54">
+      <w:hyperlink r:id="rId42">
         <w:r>
           <w:rPr>
             <w:rStyle w:val="Hyperlink"/>
@@ -795,7 +841,7 @@
       <w:r>
         <w:t xml:space="preserve"> </w:t>
       </w:r>
-      <w:hyperlink r:id="rId55">
+      <w:hyperlink r:id="rId43">
         <w:r>
           <w:rPr>
             <w:rStyle w:val="Hyperlink"/>
@@ -807,20 +853,21 @@
         <w:t xml:space="preserve">.</w:t>
       </w:r>
     </w:p>
-    <w:bookmarkEnd w:id="56"/>
-    <w:bookmarkEnd w:id="57"/>
-    <w:bookmarkStart w:id="60" w:name="Xbe84a2f99ab891a09dc5087e56eabe3c7bce0a0"/>
-    <w:p>
-      <w:pPr>
-        <w:pStyle w:val="Heading2"/>
-      </w:pPr>
-      <w:r>
+    <w:p>
+      <w:pPr>
+        <w:pStyle w:val="BodyText"/>
+      </w:pPr>
+      <w:r>
+        <w:rPr>
+          <w:b/>
+          <w:bCs/>
+        </w:rPr>
         <w:t xml:space="preserve">Notices</w:t>
       </w:r>
     </w:p>
     <w:p>
       <w:pPr>
-        <w:pStyle w:val="FirstParagraph"/>
+        <w:pStyle w:val="BodyText"/>
       </w:pPr>
       <w:r>
         <w:t xml:space="preserve">Copyright © OASIS Open 2025. All Rights Reserved.</w:t>
@@ -833,7 +880,7 @@
       <w:r>
         <w:t xml:space="preserve">Distributed under the terms of the OASIS IPR Policy, [</w:t>
       </w:r>
-      <w:hyperlink r:id="rId51">
+      <w:hyperlink r:id="rId39">
         <w:r>
           <w:rPr>
             <w:rStyle w:val="Hyperlink"/>
@@ -851,200 +898,355 @@
         <w:t xml:space="preserve">For complete copyright information please see the full Notices section in an Appendix below.</w:t>
       </w:r>
     </w:p>
-    <w:bookmarkStart w:id="59" w:name="toc"/>
-    <w:bookmarkStart w:id="58" w:name="toctitle"/>
-    <w:p>
-      <w:pPr>
-        <w:pStyle w:val="BodyText"/>
-      </w:pPr>
-      <w:r>
-        <w:t xml:space="preserve">Table of Contents</w:t>
-      </w:r>
-    </w:p>
-    <w:bookmarkEnd w:id="58"/>
-    <w:p>
-      <w:pPr>
-        <w:pStyle w:val="Compact"/>
+    <w:bookmarkStart w:id="46" w:name="X1ea7cbd003469405f98a7976943980a7b23bcee"/>
+    <w:p>
+      <w:pPr>
+        <w:pStyle w:val="Heading1"/>
+      </w:pPr>
+      <w:r>
+        <w:t xml:space="preserve">Introduction</w:t>
+      </w:r>
+    </w:p>
+    <w:p>
+      <w:pPr>
+        <w:pStyle w:val="FirstParagraph"/>
+      </w:pPr>
+      <w:r>
+        <w:t xml:space="preserve">This document lists all the corrections made to STIX Version 2.1.</w:t>
+      </w:r>
+    </w:p>
+    <w:bookmarkStart w:id="44" w:name="Xf474b82d3e9b7e65971f641244d70a209af48f6"/>
+    <w:p>
+      <w:pPr>
+        <w:pStyle w:val="Heading2"/>
+      </w:pPr>
+      <w:r>
+        <w:t xml:space="preserve">Scope of changes</w:t>
+      </w:r>
+    </w:p>
+    <w:p>
+      <w:pPr>
+        <w:pStyle w:val="FirstParagraph"/>
+      </w:pPr>
+      <w:r>
+        <w:t xml:space="preserve">Non-material corrections have been made to the STIX 2.1 specification to address issues identified or reported by participants to the TC, listed in the Github issues system, and discussed during CTI TC working call sessions. Changes provide additional or missing vocabulary values, fix typos, improve descriptions, correct examples or</w:t>
+      </w:r>
+    </w:p>
+    <w:bookmarkEnd w:id="44"/>
+    <w:bookmarkStart w:id="45" w:name="X26dd745cbb3266895fd407e5553c4e412a46e3e"/>
+    <w:p>
+      <w:pPr>
+        <w:pStyle w:val="Heading2"/>
+      </w:pPr>
+      <w:r>
+        <w:t xml:space="preserve">Description of changes</w:t>
+      </w:r>
+    </w:p>
+    <w:p>
+      <w:pPr>
+        <w:pStyle w:val="FirstParagraph"/>
+      </w:pPr>
+      <w:r>
+        <w:t xml:space="preserve">STIX 2.1 Errata 01 differs from STIX 2.1 in the following ways:</w:t>
+      </w:r>
+    </w:p>
+    <w:p>
+      <w:pPr>
         <w:numPr>
           <w:ilvl w:val="0"/>
           <w:numId w:val="1003"/>
         </w:numPr>
       </w:pPr>
-      <w:hyperlink w:anchor="X1ea7cbd003469405f98a7976943980a7b23bcee">
-        <w:r>
-          <w:rPr>
-            <w:rStyle w:val="Hyperlink"/>
-          </w:rPr>
-          <w:t xml:space="preserve">1. Introduction</w:t>
-        </w:r>
-      </w:hyperlink>
-    </w:p>
-    <w:p>
-      <w:pPr>
-        <w:pStyle w:val="Compact"/>
+      <w:r>
+        <w:t xml:space="preserve">Updated Malware Embedded Relationships table with missing property in</w:t>
+      </w:r>
+      <w:r>
+        <w:t xml:space="preserve"> </w:t>
+      </w:r>
+      <w:r>
+        <w:rPr>
+          <w:i/>
+          <w:iCs/>
+        </w:rPr>
+        <w:t xml:space="preserve">Section 4.11.2 - Malware Relationships</w:t>
+      </w:r>
+      <w:r>
+        <w:t xml:space="preserve">.</w:t>
+      </w:r>
+    </w:p>
+    <w:p>
+      <w:pPr>
         <w:numPr>
           <w:ilvl w:val="1"/>
           <w:numId w:val="1004"/>
         </w:numPr>
       </w:pPr>
-      <w:hyperlink w:anchor="Xf474b82d3e9b7e65971f641244d70a209af48f6">
-        <w:r>
-          <w:rPr>
-            <w:rStyle w:val="Hyperlink"/>
-          </w:rPr>
-          <w:t xml:space="preserve">1.1. Scope of changes</w:t>
-        </w:r>
-      </w:hyperlink>
-    </w:p>
-    <w:p>
-      <w:pPr>
-        <w:pStyle w:val="Compact"/>
-        <w:numPr>
-          <w:ilvl w:val="1"/>
-          <w:numId w:val="1004"/>
-        </w:numPr>
-      </w:pPr>
-      <w:hyperlink w:anchor="X26dd745cbb3266895fd407e5553c4e412a46e3e">
-        <w:r>
-          <w:rPr>
-            <w:rStyle w:val="Hyperlink"/>
-          </w:rPr>
-          <w:t xml:space="preserve">1.2. Description of changes</w:t>
-        </w:r>
-      </w:hyperlink>
-    </w:p>
-    <w:p>
-      <w:pPr>
-        <w:pStyle w:val="Compact"/>
+      <w:r>
+        <w:rPr>
+          <w:b/>
+          <w:bCs/>
+        </w:rPr>
+        <w:t xml:space="preserve">operating_system_refs</w:t>
+      </w:r>
+      <w:r>
+        <w:t xml:space="preserve"> </w:t>
+      </w:r>
+      <w:r>
+        <w:t xml:space="preserve">is no longer missing in the table.</w:t>
+      </w:r>
+    </w:p>
+    <w:p>
+      <w:pPr>
         <w:numPr>
           <w:ilvl w:val="0"/>
           <w:numId w:val="1003"/>
         </w:numPr>
       </w:pPr>
-      <w:hyperlink w:anchor="X859b073d7e5a95a337a680b453cd9ab10fc927d">
-        <w:r>
-          <w:rPr>
-            <w:rStyle w:val="Hyperlink"/>
-          </w:rPr>
-          <w:t xml:space="preserve">2. Conformance</w:t>
-        </w:r>
-      </w:hyperlink>
-    </w:p>
-    <w:p>
-      <w:pPr>
-        <w:pStyle w:val="Compact"/>
+      <w:r>
+        <w:t xml:space="preserve">Malware Analysis Relationships table fixed with the right relationship type between Malware Analysis and Malware in</w:t>
+      </w:r>
+      <w:r>
+        <w:t xml:space="preserve"> </w:t>
+      </w:r>
+      <w:r>
+        <w:rPr>
+          <w:i/>
+          <w:iCs/>
+        </w:rPr>
+        <w:t xml:space="preserve">Section 4.12.2 - Malware Analysis Relationships</w:t>
+      </w:r>
+    </w:p>
+    <w:p>
+      <w:pPr>
+        <w:numPr>
+          <w:ilvl w:val="1"/>
+          <w:numId w:val="1005"/>
+        </w:numPr>
+      </w:pPr>
+      <w:r>
+        <w:t xml:space="preserve">wrong</w:t>
+      </w:r>
+      <w:r>
+        <w:t xml:space="preserve"> </w:t>
+      </w:r>
+      <w:r>
+        <w:t xml:space="preserve">analysis-of</w:t>
+      </w:r>
+      <w:r>
+        <w:t xml:space="preserve"> </w:t>
+      </w:r>
+      <w:r>
+        <w:t xml:space="preserve">is replaced with the right</w:t>
+      </w:r>
+      <w:r>
+        <w:t xml:space="preserve"> </w:t>
+      </w:r>
+      <w:r>
+        <w:t xml:space="preserve">av-analysis-of</w:t>
+      </w:r>
+      <w:r>
+        <w:t xml:space="preserve"> </w:t>
+      </w:r>
+      <w:r>
+        <w:t xml:space="preserve">relationship type.</w:t>
+      </w:r>
+    </w:p>
+    <w:p>
+      <w:pPr>
         <w:numPr>
           <w:ilvl w:val="0"/>
           <w:numId w:val="1003"/>
         </w:numPr>
       </w:pPr>
-      <w:hyperlink w:anchor="X006c9d3b6667aaf06958882560708ea28cb1739">
-        <w:r>
-          <w:rPr>
-            <w:rStyle w:val="Hyperlink"/>
-          </w:rPr>
-          <w:t xml:space="preserve">Appendix A: Normative References</w:t>
-        </w:r>
-      </w:hyperlink>
-    </w:p>
-    <w:p>
-      <w:pPr>
-        <w:pStyle w:val="Compact"/>
+      <w:r>
+        <w:t xml:space="preserve">Property descriptions fixed in</w:t>
+      </w:r>
+      <w:r>
+        <w:t xml:space="preserve"> </w:t>
+      </w:r>
+      <w:r>
+        <w:rPr>
+          <w:i/>
+          <w:iCs/>
+        </w:rPr>
+        <w:t xml:space="preserve">Section 6.6.1 - Email Message Object Properties</w:t>
+      </w:r>
+      <w:r>
+        <w:t xml:space="preserve">.</w:t>
+      </w:r>
+    </w:p>
+    <w:p>
+      <w:pPr>
+        <w:numPr>
+          <w:ilvl w:val="1"/>
+          <w:numId w:val="1006"/>
+        </w:numPr>
+      </w:pPr>
+      <w:r>
+        <w:rPr>
+          <w:b/>
+          <w:bCs/>
+        </w:rPr>
+        <w:t xml:space="preserve">from_ref</w:t>
+      </w:r>
+      <w:r>
+        <w:t xml:space="preserve">,</w:t>
+      </w:r>
+      <w:r>
+        <w:t xml:space="preserve"> </w:t>
+      </w:r>
+      <w:r>
+        <w:rPr>
+          <w:b/>
+          <w:bCs/>
+        </w:rPr>
+        <w:t xml:space="preserve">sender_ref</w:t>
+      </w:r>
+      <w:r>
+        <w:t xml:space="preserve">,</w:t>
+      </w:r>
+      <w:r>
+        <w:t xml:space="preserve"> </w:t>
+      </w:r>
+      <w:r>
+        <w:rPr>
+          <w:b/>
+          <w:bCs/>
+        </w:rPr>
+        <w:t xml:space="preserve">to_refs</w:t>
+      </w:r>
+      <w:r>
+        <w:t xml:space="preserve">,</w:t>
+      </w:r>
+      <w:r>
+        <w:t xml:space="preserve"> </w:t>
+      </w:r>
+      <w:r>
+        <w:rPr>
+          <w:b/>
+          <w:bCs/>
+        </w:rPr>
+        <w:t xml:space="preserve">cc_refs</w:t>
+      </w:r>
+      <w:r>
+        <w:t xml:space="preserve"> </w:t>
+      </w:r>
+      <w:r>
+        <w:t xml:space="preserve">and</w:t>
+      </w:r>
+      <w:r>
+        <w:t xml:space="preserve"> </w:t>
+      </w:r>
+      <w:r>
+        <w:rPr>
+          <w:b/>
+          <w:bCs/>
+        </w:rPr>
+        <w:t xml:space="preserve">bcc_refs</w:t>
+      </w:r>
+      <w:r>
+        <w:t xml:space="preserve"> </w:t>
+      </w:r>
+      <w:r>
+        <w:t xml:space="preserve">properties descriptions now mention the right</w:t>
+      </w:r>
+      <w:r>
+        <w:t xml:space="preserve"> </w:t>
+      </w:r>
+      <w:r>
+        <w:t xml:space="preserve">email-addr</w:t>
+      </w:r>
+      <w:r>
+        <w:t xml:space="preserve"> </w:t>
+      </w:r>
+      <w:r>
+        <w:t xml:space="preserve">type they are referencing.</w:t>
+      </w:r>
+    </w:p>
+    <w:p>
+      <w:pPr>
         <w:numPr>
           <w:ilvl w:val="0"/>
           <w:numId w:val="1003"/>
         </w:numPr>
       </w:pPr>
-      <w:hyperlink w:anchor="X6b0c3906faef2979c8e0eaa14ff6dc8ee4cf4e0">
-        <w:r>
-          <w:rPr>
-            <w:rStyle w:val="Hyperlink"/>
-          </w:rPr>
-          <w:t xml:space="preserve">Appendix B: Acknowledgments</w:t>
-        </w:r>
-      </w:hyperlink>
-    </w:p>
-    <w:p>
-      <w:pPr>
-        <w:pStyle w:val="Compact"/>
+      <w:r>
+        <w:t xml:space="preserve">Examples fixed in</w:t>
+      </w:r>
+      <w:r>
+        <w:t xml:space="preserve"> </w:t>
+      </w:r>
+      <w:r>
+        <w:rPr>
+          <w:i/>
+          <w:iCs/>
+        </w:rPr>
+        <w:t xml:space="preserve">Section 6.12.2.1 - HTTP Request Extension Properties</w:t>
+      </w:r>
+      <w:r>
+        <w:t xml:space="preserve">.</w:t>
+      </w:r>
+    </w:p>
+    <w:p>
+      <w:pPr>
+        <w:numPr>
+          <w:ilvl w:val="1"/>
+          <w:numId w:val="1007"/>
+        </w:numPr>
+      </w:pPr>
+      <w:r>
+        <w:t xml:space="preserve">the</w:t>
+      </w:r>
+      <w:r>
+        <w:t xml:space="preserve"> </w:t>
+      </w:r>
+      <w:r>
+        <w:rPr>
+          <w:b/>
+          <w:bCs/>
+        </w:rPr>
+        <w:t xml:space="preserve">request_header</w:t>
+      </w:r>
+      <w:r>
+        <w:t xml:space="preserve"> </w:t>
+      </w:r>
+      <w:r>
+        <w:t xml:space="preserve">property is now a</w:t>
+      </w:r>
+      <w:r>
+        <w:t xml:space="preserve"> </w:t>
+      </w:r>
+      <w:r>
+        <w:t xml:space="preserve">list</w:t>
+      </w:r>
+      <w:r>
+        <w:t xml:space="preserve"> </w:t>
+      </w:r>
+      <w:r>
+        <w:t xml:space="preserve">of type</w:t>
+      </w:r>
+      <w:r>
+        <w:t xml:space="preserve"> </w:t>
+      </w:r>
+      <w:r>
+        <w:t xml:space="preserve">string</w:t>
+      </w:r>
+      <w:r>
+        <w:t xml:space="preserve"> </w:t>
+      </w:r>
+      <w:r>
+        <w:t xml:space="preserve">in the examples, as expected from the description.</w:t>
+      </w:r>
+    </w:p>
+    <w:p>
+      <w:pPr>
         <w:numPr>
           <w:ilvl w:val="0"/>
           <w:numId w:val="1003"/>
         </w:numPr>
       </w:pPr>
-      <w:hyperlink w:anchor="X4ec69a23165ba0ff34028767eb8b3a145daa879">
-        <w:r>
-          <w:rPr>
-            <w:rStyle w:val="Hyperlink"/>
-          </w:rPr>
-          <w:t xml:space="preserve">Appendix C: Notices</w:t>
-        </w:r>
-      </w:hyperlink>
-    </w:p>
-    <w:bookmarkEnd w:id="59"/>
-    <w:bookmarkEnd w:id="60"/>
-    <w:bookmarkEnd w:id="61"/>
-    <w:bookmarkStart w:id="64" w:name="X1ea7cbd003469405f98a7976943980a7b23bcee"/>
-    <w:p>
-      <w:pPr>
-        <w:pStyle w:val="Heading2"/>
-      </w:pPr>
-      <w:r>
-        <w:t xml:space="preserve">1. Introduction</w:t>
-      </w:r>
-    </w:p>
-    <w:p>
-      <w:pPr>
-        <w:pStyle w:val="FirstParagraph"/>
-      </w:pPr>
-      <w:r>
-        <w:t xml:space="preserve">This document lists all the corrections made to STIX Version 2.1.</w:t>
-      </w:r>
-    </w:p>
-    <w:bookmarkStart w:id="62" w:name="Xf474b82d3e9b7e65971f641244d70a209af48f6"/>
-    <w:p>
-      <w:pPr>
-        <w:pStyle w:val="Heading3"/>
-      </w:pPr>
-      <w:r>
-        <w:t xml:space="preserve">1.1. Scope of changes</w:t>
-      </w:r>
-    </w:p>
-    <w:p>
-      <w:pPr>
-        <w:pStyle w:val="FirstParagraph"/>
-      </w:pPr>
-      <w:r>
-        <w:t xml:space="preserve">Non-material corrections have been made to the STIX 2.1 specification to address issues identified or reported by participants to the TC, listed in the Github issues system, and discussed during CTI TC working call sessions. Changes provide additional or missing vocabulary values, fix typos, improve descriptions, correct examples or</w:t>
-      </w:r>
-    </w:p>
-    <w:bookmarkEnd w:id="62"/>
-    <w:bookmarkStart w:id="63" w:name="X26dd745cbb3266895fd407e5553c4e412a46e3e"/>
-    <w:p>
-      <w:pPr>
-        <w:pStyle w:val="Heading3"/>
-      </w:pPr>
-      <w:r>
-        <w:t xml:space="preserve">1.2. Description of changes</w:t>
-      </w:r>
-    </w:p>
-    <w:p>
-      <w:pPr>
-        <w:pStyle w:val="FirstParagraph"/>
-      </w:pPr>
-      <w:r>
-        <w:t xml:space="preserve">STIX 2.1 Errata 01 differs from STIX 2.1 in the following ways:</w:t>
-      </w:r>
-    </w:p>
-    <w:p>
-      <w:pPr>
-        <w:numPr>
-          <w:ilvl w:val="0"/>
-          <w:numId w:val="1005"/>
-        </w:numPr>
-      </w:pPr>
-      <w:r>
-        <w:t xml:space="preserve">Updated Malware Embedded Relationships table with missing property in</w:t>
+      <w:r>
+        <w:t xml:space="preserve">Example fixed in</w:t>
       </w:r>
       <w:r>
         <w:t xml:space="preserve"> </w:t>
@@ -1054,7 +1256,7 @@
           <w:i/>
           <w:iCs/>
         </w:rPr>
-        <w:t xml:space="preserve">Section 4.11.2 - Malware Relationships</w:t>
+        <w:t xml:space="preserve">Section 9.5.1 - Observation Expression Qualifiers</w:t>
       </w:r>
       <w:r>
         <w:t xml:space="preserve">.</w:t>
@@ -1064,7 +1266,366 @@
       <w:pPr>
         <w:numPr>
           <w:ilvl w:val="1"/>
-          <w:numId w:val="1006"/>
+          <w:numId w:val="1008"/>
+        </w:numPr>
+      </w:pPr>
+      <w:r>
+        <w:t xml:space="preserve">the example used to illustrate the use of</w:t>
+      </w:r>
+      <w:r>
+        <w:t xml:space="preserve"> </w:t>
+      </w:r>
+      <w:r>
+        <w:rPr>
+          <w:i/>
+          <w:iCs/>
+        </w:rPr>
+        <w:t xml:space="preserve">Observation Expression</w:t>
+      </w:r>
+      <w:r>
+        <w:t xml:space="preserve"> </w:t>
+      </w:r>
+      <w:r>
+        <w:t xml:space="preserve">WITHIN</w:t>
+      </w:r>
+      <w:r>
+        <w:t xml:space="preserve"> </w:t>
+      </w:r>
+      <w:r>
+        <w:rPr>
+          <w:i/>
+          <w:iCs/>
+        </w:rPr>
+        <w:t xml:space="preserve">x</w:t>
+      </w:r>
+      <w:r>
+        <w:t xml:space="preserve"> </w:t>
+      </w:r>
+      <w:r>
+        <w:t xml:space="preserve">SECONDS</w:t>
+      </w:r>
+      <w:r>
+        <w:t xml:space="preserve"> </w:t>
+      </w:r>
+      <w:r>
+        <w:t xml:space="preserve">now has the right</w:t>
+      </w:r>
+      <w:r>
+        <w:t xml:space="preserve"> </w:t>
+      </w:r>
+      <w:r>
+        <w:t xml:space="preserve">windows-registry-key</w:t>
+      </w:r>
+      <w:r>
+        <w:t xml:space="preserve"> </w:t>
+      </w:r>
+      <w:r>
+        <w:t xml:space="preserve">Observable type.</w:t>
+      </w:r>
+    </w:p>
+    <w:p>
+      <w:pPr>
+        <w:numPr>
+          <w:ilvl w:val="0"/>
+          <w:numId w:val="1003"/>
+        </w:numPr>
+      </w:pPr>
+      <w:r>
+        <w:t xml:space="preserve">Updated</w:t>
+      </w:r>
+      <w:r>
+        <w:t xml:space="preserve"> </w:t>
+      </w:r>
+      <w:r>
+        <w:rPr>
+          <w:i/>
+          <w:iCs/>
+        </w:rPr>
+        <w:t xml:space="preserve">Section 10.9 - Implementation Language Vocabulary</w:t>
+      </w:r>
+      <w:r>
+        <w:t xml:space="preserve">.</w:t>
+      </w:r>
+    </w:p>
+    <w:p>
+      <w:pPr>
+        <w:numPr>
+          <w:ilvl w:val="1"/>
+          <w:numId w:val="1009"/>
+        </w:numPr>
+      </w:pPr>
+      <w:r>
+        <w:t xml:space="preserve">rust</w:t>
+      </w:r>
+      <w:r>
+        <w:t xml:space="preserve"> </w:t>
+      </w:r>
+      <w:r>
+        <w:t xml:space="preserve">value was added.</w:t>
+      </w:r>
+    </w:p>
+    <w:p>
+      <w:pPr>
+        <w:numPr>
+          <w:ilvl w:val="0"/>
+          <w:numId w:val="1003"/>
+        </w:numPr>
+      </w:pPr>
+      <w:r>
+        <w:t xml:space="preserve">Updated</w:t>
+      </w:r>
+      <w:r>
+        <w:t xml:space="preserve"> </w:t>
+      </w:r>
+      <w:r>
+        <w:rPr>
+          <w:i/>
+          <w:iCs/>
+        </w:rPr>
+        <w:t xml:space="preserve">Section 10.11 - Industry Sector Vocabulary</w:t>
+      </w:r>
+      <w:r>
+        <w:t xml:space="preserve">.</w:t>
+      </w:r>
+    </w:p>
+    <w:p>
+      <w:pPr>
+        <w:numPr>
+          <w:ilvl w:val="1"/>
+          <w:numId w:val="1010"/>
+        </w:numPr>
+      </w:pPr>
+      <w:r>
+        <w:t xml:space="preserve">legal</w:t>
+      </w:r>
+      <w:r>
+        <w:t xml:space="preserve"> </w:t>
+      </w:r>
+      <w:r>
+        <w:t xml:space="preserve">value was added.</w:t>
+      </w:r>
+    </w:p>
+    <w:p>
+      <w:pPr>
+        <w:numPr>
+          <w:ilvl w:val="0"/>
+          <w:numId w:val="1003"/>
+        </w:numPr>
+      </w:pPr>
+      <w:r>
+        <w:t xml:space="preserve">Fixed summary in</w:t>
+      </w:r>
+      <w:r>
+        <w:t xml:space="preserve"> </w:t>
+      </w:r>
+      <w:r>
+        <w:rPr>
+          <w:i/>
+          <w:iCs/>
+        </w:rPr>
+        <w:t xml:space="preserve">Section 10.12 - Infrastructure Type Vocabulary</w:t>
+      </w:r>
+      <w:r>
+        <w:t xml:space="preserve">.</w:t>
+      </w:r>
+    </w:p>
+    <w:p>
+      <w:pPr>
+        <w:numPr>
+          <w:ilvl w:val="1"/>
+          <w:numId w:val="1011"/>
+        </w:numPr>
+      </w:pPr>
+      <w:r>
+        <w:t xml:space="preserve">missing</w:t>
+      </w:r>
+      <w:r>
+        <w:t xml:space="preserve"> </w:t>
+      </w:r>
+      <w:r>
+        <w:t xml:space="preserve">control-system</w:t>
+      </w:r>
+      <w:r>
+        <w:t xml:space="preserve">,</w:t>
+      </w:r>
+      <w:r>
+        <w:t xml:space="preserve"> </w:t>
+      </w:r>
+      <w:r>
+        <w:t xml:space="preserve">firewall</w:t>
+      </w:r>
+      <w:r>
+        <w:t xml:space="preserve">,</w:t>
+      </w:r>
+      <w:r>
+        <w:t xml:space="preserve"> </w:t>
+      </w:r>
+      <w:r>
+        <w:t xml:space="preserve">routers-switches</w:t>
+      </w:r>
+      <w:r>
+        <w:t xml:space="preserve"> </w:t>
+      </w:r>
+      <w:r>
+        <w:t xml:space="preserve">and</w:t>
+      </w:r>
+      <w:r>
+        <w:t xml:space="preserve"> </w:t>
+      </w:r>
+      <w:r>
+        <w:t xml:space="preserve">workstation</w:t>
+      </w:r>
+      <w:r>
+        <w:t xml:space="preserve"> </w:t>
+      </w:r>
+      <w:r>
+        <w:t xml:space="preserve">values were added to the Summary as they were already described in the Vocabulary table.</w:t>
+      </w:r>
+    </w:p>
+    <w:p>
+      <w:pPr>
+        <w:numPr>
+          <w:ilvl w:val="0"/>
+          <w:numId w:val="1003"/>
+        </w:numPr>
+      </w:pPr>
+      <w:r>
+        <w:t xml:space="preserve">Enhanced descriptions in</w:t>
+      </w:r>
+      <w:r>
+        <w:t xml:space="preserve"> </w:t>
+      </w:r>
+      <w:r>
+        <w:rPr>
+          <w:i/>
+          <w:iCs/>
+        </w:rPr>
+        <w:t xml:space="preserve">Section 10.13 - Malware Result Vocabulary</w:t>
+      </w:r>
+      <w:r>
+        <w:t xml:space="preserve">.</w:t>
+      </w:r>
+    </w:p>
+    <w:p>
+      <w:pPr>
+        <w:numPr>
+          <w:ilvl w:val="1"/>
+          <w:numId w:val="1012"/>
+        </w:numPr>
+      </w:pPr>
+      <w:r>
+        <w:t xml:space="preserve">descriptions for every vocabulary values were improved with more descriptive definitions.</w:t>
+      </w:r>
+    </w:p>
+    <w:p>
+      <w:pPr>
+        <w:numPr>
+          <w:ilvl w:val="0"/>
+          <w:numId w:val="1003"/>
+        </w:numPr>
+      </w:pPr>
+      <w:r>
+        <w:t xml:space="preserve">Fixed missing value in</w:t>
+      </w:r>
+      <w:r>
+        <w:t xml:space="preserve"> </w:t>
+      </w:r>
+      <w:r>
+        <w:rPr>
+          <w:i/>
+          <w:iCs/>
+        </w:rPr>
+        <w:t xml:space="preserve">Section 10.22 - Report Type Vocabulary</w:t>
+      </w:r>
+      <w:r>
+        <w:t xml:space="preserve">.</w:t>
+      </w:r>
+    </w:p>
+    <w:p>
+      <w:pPr>
+        <w:numPr>
+          <w:ilvl w:val="1"/>
+          <w:numId w:val="1013"/>
+        </w:numPr>
+      </w:pPr>
+      <w:r>
+        <w:t xml:space="preserve">incident</w:t>
+      </w:r>
+      <w:r>
+        <w:t xml:space="preserve"> </w:t>
+      </w:r>
+      <w:r>
+        <w:t xml:space="preserve">value was added.</w:t>
+      </w:r>
+    </w:p>
+    <w:p>
+      <w:pPr>
+        <w:numPr>
+          <w:ilvl w:val="0"/>
+          <w:numId w:val="1003"/>
+        </w:numPr>
+      </w:pPr>
+      <w:r>
+        <w:t xml:space="preserve">Updated</w:t>
+      </w:r>
+      <w:r>
+        <w:t xml:space="preserve"> </w:t>
+      </w:r>
+      <w:r>
+        <w:rPr>
+          <w:i/>
+          <w:iCs/>
+        </w:rPr>
+        <w:t xml:space="preserve">Section 10.23 - Threat Actor Type Vocabulary</w:t>
+      </w:r>
+      <w:r>
+        <w:t xml:space="preserve">.</w:t>
+      </w:r>
+    </w:p>
+    <w:p>
+      <w:pPr>
+        <w:numPr>
+          <w:ilvl w:val="1"/>
+          <w:numId w:val="1014"/>
+        </w:numPr>
+      </w:pPr>
+      <w:r>
+        <w:t xml:space="preserve">private-sector</w:t>
+      </w:r>
+      <w:r>
+        <w:t xml:space="preserve"> </w:t>
+      </w:r>
+      <w:r>
+        <w:t xml:space="preserve">value was added.</w:t>
+      </w:r>
+    </w:p>
+    <w:p>
+      <w:pPr>
+        <w:numPr>
+          <w:ilvl w:val="0"/>
+          <w:numId w:val="1003"/>
+        </w:numPr>
+      </w:pPr>
+      <w:r>
+        <w:t xml:space="preserve">Fixed multiple Enumeration headers</w:t>
+      </w:r>
+    </w:p>
+    <w:p>
+      <w:pPr>
+        <w:numPr>
+          <w:ilvl w:val="1"/>
+          <w:numId w:val="1015"/>
+        </w:numPr>
+      </w:pPr>
+      <w:r>
+        <w:t xml:space="preserve">Enumerations now have the right headers, to differenciate enumerations from vocabularies, including:</w:t>
+      </w:r>
+    </w:p>
+    <w:p>
+      <w:pPr>
+        <w:numPr>
+          <w:ilvl w:val="2"/>
+          <w:numId w:val="1016"/>
         </w:numPr>
       </w:pPr>
       <w:r>
@@ -1072,90 +1633,267 @@
           <w:b/>
           <w:bCs/>
         </w:rPr>
-        <w:t xml:space="preserve">operating_system_refs</w:t>
-      </w:r>
-      <w:r>
-        <w:t xml:space="preserve"> </w:t>
-      </w:r>
-      <w:r>
-        <w:t xml:space="preserve">is no longer missing in the table.</w:t>
-      </w:r>
-    </w:p>
-    <w:p>
-      <w:pPr>
-        <w:numPr>
-          <w:ilvl w:val="0"/>
-          <w:numId w:val="1005"/>
-        </w:numPr>
-      </w:pPr>
-      <w:r>
-        <w:t xml:space="preserve">Malware Analysis Relationships table fixed with the right relationship type between Malware Analysis and Malware in</w:t>
-      </w:r>
-      <w:r>
-        <w:t xml:space="preserve"> </w:t>
-      </w:r>
+        <w:t xml:space="preserve">Enumeration Name</w:t>
+      </w:r>
+      <w:r>
+        <w:t xml:space="preserve"> </w:t>
+      </w:r>
+      <w:r>
+        <w:t xml:space="preserve">is now used instead of</w:t>
+      </w:r>
+      <w:r>
+        <w:t xml:space="preserve"> </w:t>
+      </w:r>
+      <w:r>
+        <w:rPr>
+          <w:b/>
+          <w:bCs/>
+        </w:rPr>
+        <w:t xml:space="preserve">Vocabulary Name</w:t>
+      </w:r>
+    </w:p>
+    <w:p>
+      <w:pPr>
+        <w:numPr>
+          <w:ilvl w:val="2"/>
+          <w:numId w:val="1016"/>
+        </w:numPr>
+      </w:pPr>
+      <w:r>
+        <w:rPr>
+          <w:b/>
+          <w:bCs/>
+        </w:rPr>
+        <w:t xml:space="preserve">Enumeration Summary</w:t>
+      </w:r>
+      <w:r>
+        <w:t xml:space="preserve"> </w:t>
+      </w:r>
+      <w:r>
+        <w:t xml:space="preserve">is now used instead of</w:t>
+      </w:r>
+      <w:r>
+        <w:t xml:space="preserve"> </w:t>
+      </w:r>
+      <w:r>
+        <w:rPr>
+          <w:b/>
+          <w:bCs/>
+        </w:rPr>
+        <w:t xml:space="preserve">Vocabulary Summary</w:t>
+      </w:r>
+    </w:p>
+    <w:p>
+      <w:pPr>
+        <w:numPr>
+          <w:ilvl w:val="2"/>
+          <w:numId w:val="1016"/>
+        </w:numPr>
+      </w:pPr>
+      <w:r>
+        <w:rPr>
+          <w:b/>
+          <w:bCs/>
+        </w:rPr>
+        <w:t xml:space="preserve">Enumeration Value</w:t>
+      </w:r>
+      <w:r>
+        <w:t xml:space="preserve"> </w:t>
+      </w:r>
+      <w:r>
+        <w:t xml:space="preserve">is now used instead of</w:t>
+      </w:r>
+      <w:r>
+        <w:t xml:space="preserve"> </w:t>
+      </w:r>
+      <w:r>
+        <w:rPr>
+          <w:b/>
+          <w:bCs/>
+        </w:rPr>
+        <w:t xml:space="preserve">Vocabulary Value</w:t>
+      </w:r>
+    </w:p>
+    <w:p>
+      <w:pPr>
+        <w:numPr>
+          <w:ilvl w:val="1"/>
+          <w:numId w:val="1015"/>
+        </w:numPr>
+      </w:pPr>
+      <w:r>
+        <w:t xml:space="preserve">These changes apply on:</w:t>
+      </w:r>
+    </w:p>
+    <w:p>
+      <w:pPr>
+        <w:numPr>
+          <w:ilvl w:val="2"/>
+          <w:numId w:val="1017"/>
+        </w:numPr>
+      </w:pPr>
       <w:r>
         <w:rPr>
           <w:i/>
           <w:iCs/>
         </w:rPr>
-        <w:t xml:space="preserve">Section 4.12.2 - Malware Analysis Relationships</w:t>
-      </w:r>
-    </w:p>
-    <w:p>
-      <w:pPr>
-        <w:numPr>
-          <w:ilvl w:val="1"/>
-          <w:numId w:val="1007"/>
-        </w:numPr>
-      </w:pPr>
-      <w:r>
-        <w:t xml:space="preserve">wrong</w:t>
-      </w:r>
-      <w:r>
-        <w:t xml:space="preserve"> </w:t>
-      </w:r>
-      <w:r>
-        <w:t xml:space="preserve">analysis-of</w:t>
-      </w:r>
-      <w:r>
-        <w:t xml:space="preserve"> </w:t>
-      </w:r>
-      <w:r>
-        <w:t xml:space="preserve">is replaced with the right</w:t>
-      </w:r>
-      <w:r>
-        <w:t xml:space="preserve"> </w:t>
-      </w:r>
-      <w:r>
-        <w:t xml:space="preserve">av-analysis-of</w:t>
-      </w:r>
-      <w:r>
-        <w:t xml:space="preserve"> </w:t>
-      </w:r>
-      <w:r>
-        <w:t xml:space="preserve">relationship type.</w:t>
-      </w:r>
-    </w:p>
-    <w:p>
-      <w:pPr>
-        <w:numPr>
-          <w:ilvl w:val="0"/>
-          <w:numId w:val="1005"/>
-        </w:numPr>
-      </w:pPr>
-      <w:r>
-        <w:t xml:space="preserve">Property descriptions fixed in</w:t>
-      </w:r>
-      <w:r>
-        <w:t xml:space="preserve"> </w:t>
-      </w:r>
+        <w:t xml:space="preserve">Section 10.4 - Encryption Algorithm Enumeration</w:t>
+      </w:r>
+    </w:p>
+    <w:p>
+      <w:pPr>
+        <w:numPr>
+          <w:ilvl w:val="2"/>
+          <w:numId w:val="1017"/>
+        </w:numPr>
+      </w:pPr>
       <w:r>
         <w:rPr>
           <w:i/>
           <w:iCs/>
         </w:rPr>
-        <w:t xml:space="preserve">Section 6.6.1 - Email Message Object Properties</w:t>
+        <w:t xml:space="preserve">Section 10.5 - Extension Type Enumeration</w:t>
+      </w:r>
+    </w:p>
+    <w:p>
+      <w:pPr>
+        <w:numPr>
+          <w:ilvl w:val="2"/>
+          <w:numId w:val="1017"/>
+        </w:numPr>
+      </w:pPr>
+      <w:r>
+        <w:rPr>
+          <w:i/>
+          <w:iCs/>
+        </w:rPr>
+        <w:t xml:space="preserve">Section 10.16 - Network Socket Address Family Enumeration</w:t>
+      </w:r>
+    </w:p>
+    <w:p>
+      <w:pPr>
+        <w:numPr>
+          <w:ilvl w:val="2"/>
+          <w:numId w:val="1017"/>
+        </w:numPr>
+      </w:pPr>
+      <w:r>
+        <w:rPr>
+          <w:i/>
+          <w:iCs/>
+        </w:rPr>
+        <w:t xml:space="preserve">Section 10.17 - Network Socket Type Enumeration</w:t>
+      </w:r>
+    </w:p>
+    <w:p>
+      <w:pPr>
+        <w:numPr>
+          <w:ilvl w:val="2"/>
+          <w:numId w:val="1017"/>
+        </w:numPr>
+      </w:pPr>
+      <w:r>
+        <w:rPr>
+          <w:i/>
+          <w:iCs/>
+        </w:rPr>
+        <w:t xml:space="preserve">Section 10.18 - Opinion Enumeration</w:t>
+      </w:r>
+    </w:p>
+    <w:p>
+      <w:pPr>
+        <w:numPr>
+          <w:ilvl w:val="2"/>
+          <w:numId w:val="1017"/>
+        </w:numPr>
+      </w:pPr>
+      <w:r>
+        <w:rPr>
+          <w:i/>
+          <w:iCs/>
+        </w:rPr>
+        <w:t xml:space="preserve">Section 10.27 - Windows™ Integrity Level Enumeration</w:t>
+      </w:r>
+    </w:p>
+    <w:p>
+      <w:pPr>
+        <w:numPr>
+          <w:ilvl w:val="2"/>
+          <w:numId w:val="1017"/>
+        </w:numPr>
+      </w:pPr>
+      <w:r>
+        <w:rPr>
+          <w:i/>
+          <w:iCs/>
+        </w:rPr>
+        <w:t xml:space="preserve">Section 10.29 - Windows™ Registry Datatype Enumeration</w:t>
+      </w:r>
+    </w:p>
+    <w:p>
+      <w:pPr>
+        <w:numPr>
+          <w:ilvl w:val="2"/>
+          <w:numId w:val="1017"/>
+        </w:numPr>
+      </w:pPr>
+      <w:r>
+        <w:rPr>
+          <w:i/>
+          <w:iCs/>
+        </w:rPr>
+        <w:t xml:space="preserve">Section 10.30 - Windows™ Service Start Type Enumeration</w:t>
+      </w:r>
+    </w:p>
+    <w:p>
+      <w:pPr>
+        <w:numPr>
+          <w:ilvl w:val="2"/>
+          <w:numId w:val="1017"/>
+        </w:numPr>
+      </w:pPr>
+      <w:r>
+        <w:rPr>
+          <w:i/>
+          <w:iCs/>
+        </w:rPr>
+        <w:t xml:space="preserve">Section 10.31 - Windows™ Service Type Enumeration</w:t>
+      </w:r>
+    </w:p>
+    <w:p>
+      <w:pPr>
+        <w:numPr>
+          <w:ilvl w:val="2"/>
+          <w:numId w:val="1017"/>
+        </w:numPr>
+      </w:pPr>
+      <w:r>
+        <w:rPr>
+          <w:i/>
+          <w:iCs/>
+        </w:rPr>
+        <w:t xml:space="preserve">Section 10.32 - Windows™ Service Status Enumeration</w:t>
+      </w:r>
+    </w:p>
+    <w:p>
+      <w:pPr>
+        <w:numPr>
+          <w:ilvl w:val="0"/>
+          <w:numId w:val="1003"/>
+        </w:numPr>
+      </w:pPr>
+      <w:r>
+        <w:t xml:space="preserve">Updated</w:t>
+      </w:r>
+      <w:r>
+        <w:t xml:space="preserve"> </w:t>
+      </w:r>
+      <w:r>
+        <w:rPr>
+          <w:i/>
+          <w:iCs/>
+        </w:rPr>
+        <w:t xml:space="preserve">Appendix B: Relationship Summary Table</w:t>
       </w:r>
       <w:r>
         <w:t xml:space="preserve">.</w:t>
@@ -1165,1499 +1903,675 @@
       <w:pPr>
         <w:numPr>
           <w:ilvl w:val="1"/>
-          <w:numId w:val="1008"/>
-        </w:numPr>
+          <w:numId w:val="1018"/>
+        </w:numPr>
+      </w:pPr>
+      <w:r>
+        <w:t xml:space="preserve">Duplicated relationship</w:t>
+      </w:r>
+      <w:r>
+        <w:t xml:space="preserve"> </w:t>
+      </w:r>
+      <w:r>
+        <w:t xml:space="preserve">located-at</w:t>
+      </w:r>
+      <w:r>
+        <w:t xml:space="preserve"> </w:t>
+      </w:r>
+      <w:r>
+        <w:t xml:space="preserve">between</w:t>
+      </w:r>
+      <w:r>
+        <w:t xml:space="preserve"> </w:t>
+      </w:r>
+      <w:r>
+        <w:t xml:space="preserve">threat-actor</w:t>
+      </w:r>
+      <w:r>
+        <w:t xml:space="preserve"> </w:t>
+      </w:r>
+      <w:r>
+        <w:t xml:space="preserve">and</w:t>
+      </w:r>
+      <w:r>
+        <w:t xml:space="preserve"> </w:t>
+      </w:r>
+      <w:r>
+        <w:t xml:space="preserve">location</w:t>
+      </w:r>
+      <w:r>
+        <w:t xml:space="preserve"> </w:t>
+      </w:r>
+      <w:r>
+        <w:t xml:space="preserve">has been removed.</w:t>
+      </w:r>
+    </w:p>
+    <w:p>
+      <w:pPr>
+        <w:numPr>
+          <w:ilvl w:val="1"/>
+          <w:numId w:val="1018"/>
+        </w:numPr>
+      </w:pPr>
+      <w:r>
+        <w:t xml:space="preserve">Misspelled relationship</w:t>
+      </w:r>
+      <w:r>
+        <w:t xml:space="preserve"> </w:t>
+      </w:r>
+      <w:r>
+        <w:t xml:space="preserve">exfiltrates-to</w:t>
+      </w:r>
+      <w:r>
+        <w:t xml:space="preserve"> </w:t>
+      </w:r>
+      <w:r>
+        <w:t xml:space="preserve">between</w:t>
+      </w:r>
+      <w:r>
+        <w:t xml:space="preserve"> </w:t>
+      </w:r>
+      <w:r>
+        <w:t xml:space="preserve">malware</w:t>
+      </w:r>
+      <w:r>
+        <w:t xml:space="preserve"> </w:t>
+      </w:r>
+      <w:r>
+        <w:t xml:space="preserve">and</w:t>
+      </w:r>
+      <w:r>
+        <w:t xml:space="preserve"> </w:t>
+      </w:r>
+      <w:r>
+        <w:t xml:space="preserve">infrastructure</w:t>
+      </w:r>
+      <w:r>
+        <w:t xml:space="preserve"> </w:t>
+      </w:r>
+      <w:r>
+        <w:t xml:space="preserve">has been fixed.</w:t>
+      </w:r>
+    </w:p>
+    <w:p>
+      <w:pPr>
+        <w:numPr>
+          <w:ilvl w:val="1"/>
+          <w:numId w:val="1018"/>
+        </w:numPr>
+      </w:pPr>
+      <w:r>
+        <w:t xml:space="preserve">Missing relationships have been added, including:</w:t>
+      </w:r>
+    </w:p>
+    <w:p>
+      <w:pPr>
+        <w:numPr>
+          <w:ilvl w:val="2"/>
+          <w:numId w:val="1019"/>
+        </w:numPr>
+      </w:pPr>
+      <w:r>
+        <w:t xml:space="preserve">remediates</w:t>
+      </w:r>
+      <w:r>
+        <w:t xml:space="preserve"> </w:t>
+      </w:r>
+      <w:r>
+        <w:t xml:space="preserve">between</w:t>
+      </w:r>
+      <w:r>
+        <w:t xml:space="preserve"> </w:t>
+      </w:r>
+      <w:r>
+        <w:t xml:space="preserve">course-of-action</w:t>
+      </w:r>
+      <w:r>
+        <w:t xml:space="preserve"> </w:t>
+      </w:r>
+      <w:r>
+        <w:t xml:space="preserve">and</w:t>
+      </w:r>
+      <w:r>
+        <w:t xml:space="preserve"> </w:t>
+      </w:r>
+      <w:r>
+        <w:t xml:space="preserve">malware</w:t>
+      </w:r>
+    </w:p>
+    <w:p>
+      <w:pPr>
+        <w:numPr>
+          <w:ilvl w:val="2"/>
+          <w:numId w:val="1019"/>
+        </w:numPr>
+      </w:pPr>
+      <w:r>
+        <w:t xml:space="preserve">remediates</w:t>
+      </w:r>
+      <w:r>
+        <w:t xml:space="preserve"> </w:t>
+      </w:r>
+      <w:r>
+        <w:t xml:space="preserve">between</w:t>
+      </w:r>
+      <w:r>
+        <w:t xml:space="preserve"> </w:t>
+      </w:r>
+      <w:r>
+        <w:t xml:space="preserve">course-of-action</w:t>
+      </w:r>
+      <w:r>
+        <w:t xml:space="preserve"> </w:t>
+      </w:r>
+      <w:r>
+        <w:t xml:space="preserve">and</w:t>
+      </w:r>
+      <w:r>
+        <w:t xml:space="preserve"> </w:t>
+      </w:r>
+      <w:r>
+        <w:t xml:space="preserve">vulnerability</w:t>
+      </w:r>
+    </w:p>
+    <w:p>
+      <w:pPr>
+        <w:numPr>
+          <w:ilvl w:val="2"/>
+          <w:numId w:val="1019"/>
+        </w:numPr>
+      </w:pPr>
+      <w:r>
+        <w:t xml:space="preserve">uses</w:t>
+      </w:r>
+      <w:r>
+        <w:t xml:space="preserve"> </w:t>
+      </w:r>
+      <w:r>
+        <w:t xml:space="preserve">between</w:t>
+      </w:r>
+      <w:r>
+        <w:t xml:space="preserve"> </w:t>
+      </w:r>
+      <w:r>
+        <w:t xml:space="preserve">tool</w:t>
+      </w:r>
+      <w:r>
+        <w:t xml:space="preserve"> </w:t>
+      </w:r>
+      <w:r>
+        <w:t xml:space="preserve">and</w:t>
+      </w:r>
+      <w:r>
+        <w:t xml:space="preserve"> </w:t>
+      </w:r>
+      <w:r>
+        <w:t xml:space="preserve">infrastructure</w:t>
+      </w:r>
+    </w:p>
+    <w:p>
+      <w:pPr>
+        <w:numPr>
+          <w:ilvl w:val="2"/>
+          <w:numId w:val="1019"/>
+        </w:numPr>
+      </w:pPr>
+      <w:r>
+        <w:t xml:space="preserve">resolves-to</w:t>
+      </w:r>
+      <w:r>
+        <w:t xml:space="preserve"> </w:t>
+      </w:r>
+      <w:r>
+        <w:t xml:space="preserve">between</w:t>
+      </w:r>
+      <w:r>
+        <w:t xml:space="preserve"> </w:t>
+      </w:r>
+      <w:r>
+        <w:t xml:space="preserve">domain-name</w:t>
+      </w:r>
+      <w:r>
+        <w:t xml:space="preserve"> </w:t>
+      </w:r>
+      <w:r>
+        <w:t xml:space="preserve">and</w:t>
+      </w:r>
+      <w:r>
+        <w:t xml:space="preserve"> </w:t>
+      </w:r>
+      <w:r>
+        <w:t xml:space="preserve">domain-name</w:t>
+      </w:r>
+    </w:p>
+    <w:p>
+      <w:pPr>
+        <w:numPr>
+          <w:ilvl w:val="2"/>
+          <w:numId w:val="1019"/>
+        </w:numPr>
+      </w:pPr>
+      <w:r>
+        <w:t xml:space="preserve">resolves-to</w:t>
+      </w:r>
+      <w:r>
+        <w:t xml:space="preserve"> </w:t>
+      </w:r>
+      <w:r>
+        <w:t xml:space="preserve">between</w:t>
+      </w:r>
+      <w:r>
+        <w:t xml:space="preserve"> </w:t>
+      </w:r>
+      <w:r>
+        <w:t xml:space="preserve">domain-name</w:t>
+      </w:r>
+      <w:r>
+        <w:t xml:space="preserve"> </w:t>
+      </w:r>
+      <w:r>
+        <w:t xml:space="preserve">and</w:t>
+      </w:r>
+      <w:r>
+        <w:t xml:space="preserve"> </w:t>
+      </w:r>
+      <w:r>
+        <w:t xml:space="preserve">ipv4-addr</w:t>
+      </w:r>
+    </w:p>
+    <w:p>
+      <w:pPr>
+        <w:numPr>
+          <w:ilvl w:val="2"/>
+          <w:numId w:val="1019"/>
+        </w:numPr>
+      </w:pPr>
+      <w:r>
+        <w:t xml:space="preserve">resolves-to</w:t>
+      </w:r>
+      <w:r>
+        <w:t xml:space="preserve"> </w:t>
+      </w:r>
+      <w:r>
+        <w:t xml:space="preserve">between</w:t>
+      </w:r>
+      <w:r>
+        <w:t xml:space="preserve"> </w:t>
+      </w:r>
+      <w:r>
+        <w:t xml:space="preserve">domain-name</w:t>
+      </w:r>
+      <w:r>
+        <w:t xml:space="preserve"> </w:t>
+      </w:r>
+      <w:r>
+        <w:t xml:space="preserve">and</w:t>
+      </w:r>
+      <w:r>
+        <w:t xml:space="preserve"> </w:t>
+      </w:r>
+      <w:r>
+        <w:t xml:space="preserve">ipv6-addr</w:t>
+      </w:r>
+    </w:p>
+    <w:p>
+      <w:pPr>
+        <w:numPr>
+          <w:ilvl w:val="2"/>
+          <w:numId w:val="1019"/>
+        </w:numPr>
+      </w:pPr>
+      <w:r>
+        <w:t xml:space="preserve">resolves-to</w:t>
+      </w:r>
+      <w:r>
+        <w:t xml:space="preserve"> </w:t>
+      </w:r>
+      <w:r>
+        <w:t xml:space="preserve">between</w:t>
+      </w:r>
+      <w:r>
+        <w:t xml:space="preserve"> </w:t>
+      </w:r>
+      <w:r>
+        <w:t xml:space="preserve">ipv4-addr</w:t>
+      </w:r>
+      <w:r>
+        <w:t xml:space="preserve"> </w:t>
+      </w:r>
+      <w:r>
+        <w:t xml:space="preserve">and</w:t>
+      </w:r>
+      <w:r>
+        <w:t xml:space="preserve"> </w:t>
+      </w:r>
+      <w:r>
+        <w:t xml:space="preserve">mac-addr</w:t>
+      </w:r>
+    </w:p>
+    <w:p>
+      <w:pPr>
+        <w:numPr>
+          <w:ilvl w:val="2"/>
+          <w:numId w:val="1019"/>
+        </w:numPr>
+      </w:pPr>
+      <w:r>
+        <w:t xml:space="preserve">belongs-to</w:t>
+      </w:r>
+      <w:r>
+        <w:t xml:space="preserve"> </w:t>
+      </w:r>
+      <w:r>
+        <w:t xml:space="preserve">between</w:t>
+      </w:r>
+      <w:r>
+        <w:t xml:space="preserve"> </w:t>
+      </w:r>
+      <w:r>
+        <w:t xml:space="preserve">ipv6-addr</w:t>
+      </w:r>
+      <w:r>
+        <w:t xml:space="preserve"> </w:t>
+      </w:r>
+      <w:r>
+        <w:t xml:space="preserve">and</w:t>
+      </w:r>
+      <w:r>
+        <w:t xml:space="preserve"> </w:t>
+      </w:r>
+      <w:r>
+        <w:t xml:space="preserve">autonomous-system</w:t>
+      </w:r>
+    </w:p>
+    <w:p>
+      <w:pPr>
+        <w:numPr>
+          <w:ilvl w:val="2"/>
+          <w:numId w:val="1019"/>
+        </w:numPr>
+      </w:pPr>
+      <w:r>
+        <w:t xml:space="preserve">resolves-to</w:t>
+      </w:r>
+      <w:r>
+        <w:t xml:space="preserve"> </w:t>
+      </w:r>
+      <w:r>
+        <w:t xml:space="preserve">between</w:t>
+      </w:r>
+      <w:r>
+        <w:t xml:space="preserve"> </w:t>
+      </w:r>
+      <w:r>
+        <w:t xml:space="preserve">ipv4-addr</w:t>
+      </w:r>
+      <w:r>
+        <w:t xml:space="preserve"> </w:t>
+      </w:r>
+      <w:r>
+        <w:t xml:space="preserve">and</w:t>
+      </w:r>
+      <w:r>
+        <w:t xml:space="preserve"> </w:t>
+      </w:r>
+      <w:r>
+        <w:t xml:space="preserve">mac-addr</w:t>
+      </w:r>
+    </w:p>
+    <w:p>
+      <w:pPr>
+        <w:numPr>
+          <w:ilvl w:val="2"/>
+          <w:numId w:val="1019"/>
+        </w:numPr>
+      </w:pPr>
+      <w:r>
+        <w:t xml:space="preserve">belongs-to</w:t>
+      </w:r>
+      <w:r>
+        <w:t xml:space="preserve"> </w:t>
+      </w:r>
+      <w:r>
+        <w:t xml:space="preserve">between</w:t>
+      </w:r>
+      <w:r>
+        <w:t xml:space="preserve"> </w:t>
+      </w:r>
+      <w:r>
+        <w:t xml:space="preserve">ipv6-addr</w:t>
+      </w:r>
+      <w:r>
+        <w:t xml:space="preserve"> </w:t>
+      </w:r>
+      <w:r>
+        <w:t xml:space="preserve">and</w:t>
+      </w:r>
+      <w:r>
+        <w:t xml:space="preserve"> </w:t>
+      </w:r>
+      <w:r>
+        <w:t xml:space="preserve">autonomous-system</w:t>
+      </w:r>
+    </w:p>
+    <w:p>
+      <w:pPr>
+        <w:numPr>
+          <w:ilvl w:val="0"/>
+          <w:numId w:val="1003"/>
+        </w:numPr>
+      </w:pPr>
+      <w:r>
+        <w:t xml:space="preserve">Fixed typos in Extension Definition Additional Examples</w:t>
+      </w:r>
+    </w:p>
+    <w:p>
+      <w:pPr>
+        <w:numPr>
+          <w:ilvl w:val="1"/>
+          <w:numId w:val="1020"/>
+        </w:numPr>
+      </w:pPr>
+      <w:r>
+        <w:t xml:space="preserve">typos were fixed in titles for</w:t>
+      </w:r>
+      <w:r>
+        <w:t xml:space="preserve"> </w:t>
+      </w:r>
+      <w:r>
+        <w:rPr>
+          <w:i/>
+          <w:iCs/>
+        </w:rPr>
+        <w:t xml:space="preserve">Section C.2.2 - Adding properties to an existing STIX object instance</w:t>
+      </w:r>
+      <w:r>
+        <w:t xml:space="preserve"> </w:t>
+      </w:r>
+      <w:r>
+        <w:t xml:space="preserve">and</w:t>
+      </w:r>
+      <w:r>
+        <w:t xml:space="preserve"> </w:t>
+      </w:r>
+      <w:r>
+        <w:rPr>
+          <w:i/>
+          <w:iCs/>
+        </w:rPr>
+        <w:t xml:space="preserve">Section C.2.3 - Adding properties to an existing STIX relationship object instance</w:t>
+      </w:r>
+      <w:r>
+        <w:t xml:space="preserve">.</w:t>
+      </w:r>
+    </w:p>
+    <w:p>
+      <w:pPr>
+        <w:numPr>
+          <w:ilvl w:val="0"/>
+          <w:numId w:val="1003"/>
+        </w:numPr>
+      </w:pPr>
+      <w:r>
+        <w:t xml:space="preserve">Special characters were fixed in some participants names in</w:t>
+      </w:r>
+      <w:r>
+        <w:t xml:space="preserve"> </w:t>
+      </w:r>
+      <w:r>
+        <w:rPr>
+          <w:i/>
+          <w:iCs/>
+        </w:rPr>
+        <w:t xml:space="preserve">Appendix F: Acknowledgments</w:t>
+      </w:r>
+      <w:r>
+        <w:t xml:space="preserve">.</w:t>
+      </w:r>
+    </w:p>
+    <w:p>
+      <w:pPr>
+        <w:numPr>
+          <w:ilvl w:val="0"/>
+          <w:numId w:val="1003"/>
+        </w:numPr>
+      </w:pPr>
+      <w:r>
+        <w:t xml:space="preserve">All SCO ids were updated in examples to agree with the</w:t>
+      </w:r>
+      <w:r>
+        <w:t xml:space="preserve"> </w:t>
+      </w:r>
+      <w:r>
+        <w:rPr>
+          <w:rStyle w:val="VerbatimChar"/>
+        </w:rPr>
+        <w:t xml:space="preserve">generate_id</w:t>
+      </w:r>
+      <w:r>
+        <w:t xml:space="preserve"> </w:t>
+      </w:r>
+      <w:r>
+        <w:t xml:space="preserve">method in</w:t>
+      </w:r>
+      <w:r>
+        <w:t xml:space="preserve"> </w:t>
+      </w:r>
+      <w:r>
+        <w:rPr>
+          <w:i/>
+          <w:iCs/>
+        </w:rPr>
+        <w:t xml:space="preserve">python-stix2</w:t>
+      </w:r>
+      <w:r>
+        <w:t xml:space="preserve"> </w:t>
+      </w:r>
+      <w:r>
+        <w:t xml:space="preserve">library.</w:t>
+      </w:r>
+    </w:p>
+    <w:p>
+      <w:pPr>
+        <w:numPr>
+          <w:ilvl w:val="0"/>
+          <w:numId w:val="1003"/>
+        </w:numPr>
+      </w:pPr>
+      <w:r>
+        <w:t xml:space="preserve">Included all changes based on ITU recommandations.</w:t>
+      </w:r>
+    </w:p>
+    <w:p>
+      <w:pPr>
+        <w:numPr>
+          <w:ilvl w:val="0"/>
+          <w:numId w:val="1003"/>
+        </w:numPr>
+      </w:pPr>
+      <w:r>
+        <w:t xml:space="preserve">Improved references through the document.</w:t>
+      </w:r>
+    </w:p>
+    <w:p>
+      <w:pPr>
+        <w:numPr>
+          <w:ilvl w:val="1"/>
+          <w:numId w:val="1021"/>
+        </w:numPr>
+      </w:pPr>
+      <w:r>
+        <w:t xml:space="preserve">missing references to sections were added at different places.</w:t>
+      </w:r>
+    </w:p>
+    <w:p>
+      <w:pPr>
+        <w:numPr>
+          <w:ilvl w:val="1"/>
+          <w:numId w:val="1021"/>
+        </w:numPr>
+      </w:pPr>
+      <w:r>
+        <w:t xml:space="preserve">some references were fixed to point to the right section.</w:t>
+      </w:r>
+    </w:p>
+    <w:p>
+      <w:pPr>
+        <w:numPr>
+          <w:ilvl w:val="1"/>
+          <w:numId w:val="1021"/>
+        </w:numPr>
+      </w:pPr>
+      <w:r>
+        <w:t xml:space="preserve">in the description of STIX object properties whose value is either a vocabulary or an enumeration, a reference poiting to the given vocabulary or enumeration was added.</w:t>
+      </w:r>
+    </w:p>
+    <w:bookmarkEnd w:id="45"/>
+    <w:bookmarkEnd w:id="46"/>
+    <w:bookmarkStart w:id="47" w:name="X859b073d7e5a95a337a680b453cd9ab10fc927d"/>
+    <w:p>
+      <w:pPr>
+        <w:pStyle w:val="Heading1"/>
+      </w:pPr>
+      <w:r>
+        <w:t xml:space="preserve">Conformance</w:t>
+      </w:r>
+    </w:p>
+    <w:p>
+      <w:pPr>
+        <w:pStyle w:val="FirstParagraph"/>
+      </w:pPr>
+      <w:r>
+        <w:t xml:space="preserve">The conformance requirements stated in the OASIS Standard STIX Version 2.1 [STIX-v2.1] are not changed in any way by the publication of this Errata document.</w:t>
+      </w:r>
+    </w:p>
+    <w:bookmarkEnd w:id="47"/>
+    <w:bookmarkStart w:id="48" w:name="X006c9d3b6667aaf06958882560708ea28cb1739"/>
+    <w:p>
+      <w:pPr>
+        <w:pStyle w:val="Heading1"/>
+      </w:pPr>
+      <w:r>
+        <w:t xml:space="preserve">Normative References</w:t>
+      </w:r>
+    </w:p>
+    <w:p>
+      <w:pPr>
+        <w:pStyle w:val="FirstParagraph"/>
+      </w:pPr>
+      <w:r>
+        <w:t xml:space="preserve">The following documents are referenced in such a way that some or all of their content constitutes requirements of this document.</w:t>
+      </w:r>
+    </w:p>
+    <w:p>
+      <w:pPr>
+        <w:pStyle w:val="BodyText"/>
       </w:pPr>
       <w:r>
         <w:rPr>
           <w:b/>
           <w:bCs/>
         </w:rPr>
-        <w:t xml:space="preserve">from_ref</w:t>
-      </w:r>
-      <w:r>
-        <w:t xml:space="preserve">,</w:t>
-      </w:r>
-      <w:r>
-        <w:t xml:space="preserve"> </w:t>
-      </w:r>
-      <w:r>
-        <w:rPr>
-          <w:b/>
-          <w:bCs/>
-        </w:rPr>
-        <w:t xml:space="preserve">sender_ref</w:t>
-      </w:r>
-      <w:r>
-        <w:t xml:space="preserve">,</w:t>
-      </w:r>
-      <w:r>
-        <w:t xml:space="preserve"> </w:t>
-      </w:r>
-      <w:r>
-        <w:rPr>
-          <w:b/>
-          <w:bCs/>
-        </w:rPr>
-        <w:t xml:space="preserve">to_refs</w:t>
-      </w:r>
-      <w:r>
-        <w:t xml:space="preserve">,</w:t>
-      </w:r>
-      <w:r>
-        <w:t xml:space="preserve"> </w:t>
-      </w:r>
-      <w:r>
-        <w:rPr>
-          <w:b/>
-          <w:bCs/>
-        </w:rPr>
-        <w:t xml:space="preserve">cc_refs</w:t>
-      </w:r>
-      <w:r>
-        <w:t xml:space="preserve"> </w:t>
-      </w:r>
-      <w:r>
-        <w:t xml:space="preserve">and</w:t>
-      </w:r>
-      <w:r>
-        <w:t xml:space="preserve"> </w:t>
-      </w:r>
-      <w:r>
-        <w:rPr>
-          <w:b/>
-          <w:bCs/>
-        </w:rPr>
-        <w:t xml:space="preserve">bcc_refs</w:t>
-      </w:r>
-      <w:r>
-        <w:t xml:space="preserve"> </w:t>
-      </w:r>
-      <w:r>
-        <w:t xml:space="preserve">properties descriptions now mention the right</w:t>
-      </w:r>
-      <w:r>
-        <w:t xml:space="preserve"> </w:t>
-      </w:r>
-      <w:r>
-        <w:t xml:space="preserve">email-addr</w:t>
-      </w:r>
-      <w:r>
-        <w:t xml:space="preserve"> </w:t>
-      </w:r>
-      <w:r>
-        <w:t xml:space="preserve">type they are referencing.</w:t>
-      </w:r>
-    </w:p>
-    <w:p>
-      <w:pPr>
-        <w:numPr>
-          <w:ilvl w:val="0"/>
-          <w:numId w:val="1005"/>
-        </w:numPr>
-      </w:pPr>
-      <w:r>
-        <w:t xml:space="preserve">Examples fixed in</w:t>
-      </w:r>
-      <w:r>
-        <w:t xml:space="preserve"> </w:t>
-      </w:r>
-      <w:r>
-        <w:rPr>
-          <w:i/>
-          <w:iCs/>
-        </w:rPr>
-        <w:t xml:space="preserve">Section 6.12.2.1 - HTTP Request Extension Properties</w:t>
-      </w:r>
-      <w:r>
-        <w:t xml:space="preserve">.</w:t>
-      </w:r>
-    </w:p>
-    <w:p>
-      <w:pPr>
-        <w:numPr>
-          <w:ilvl w:val="1"/>
-          <w:numId w:val="1009"/>
-        </w:numPr>
-      </w:pPr>
-      <w:r>
-        <w:t xml:space="preserve">the</w:t>
-      </w:r>
-      <w:r>
-        <w:t xml:space="preserve"> </w:t>
-      </w:r>
-      <w:r>
-        <w:rPr>
-          <w:b/>
-          <w:bCs/>
-        </w:rPr>
-        <w:t xml:space="preserve">request_header</w:t>
-      </w:r>
-      <w:r>
-        <w:t xml:space="preserve"> </w:t>
-      </w:r>
-      <w:r>
-        <w:t xml:space="preserve">property is now a</w:t>
-      </w:r>
-      <w:r>
-        <w:t xml:space="preserve"> </w:t>
-      </w:r>
-      <w:r>
-        <w:t xml:space="preserve">list</w:t>
-      </w:r>
-      <w:r>
-        <w:t xml:space="preserve"> </w:t>
-      </w:r>
-      <w:r>
-        <w:t xml:space="preserve">of type</w:t>
-      </w:r>
-      <w:r>
-        <w:t xml:space="preserve"> </w:t>
-      </w:r>
-      <w:r>
-        <w:t xml:space="preserve">string</w:t>
-      </w:r>
-      <w:r>
-        <w:t xml:space="preserve"> </w:t>
-      </w:r>
-      <w:r>
-        <w:t xml:space="preserve">in the examples, as expected from the description.</w:t>
-      </w:r>
-    </w:p>
-    <w:p>
-      <w:pPr>
-        <w:numPr>
-          <w:ilvl w:val="0"/>
-          <w:numId w:val="1005"/>
-        </w:numPr>
-      </w:pPr>
-      <w:r>
-        <w:t xml:space="preserve">Example fixed in</w:t>
-      </w:r>
-      <w:r>
-        <w:t xml:space="preserve"> </w:t>
-      </w:r>
-      <w:r>
-        <w:rPr>
-          <w:i/>
-          <w:iCs/>
-        </w:rPr>
-        <w:t xml:space="preserve">Section 9.5.1 - Observation Expression Qualifiers</w:t>
-      </w:r>
-      <w:r>
-        <w:t xml:space="preserve">.</w:t>
-      </w:r>
-    </w:p>
-    <w:p>
-      <w:pPr>
-        <w:numPr>
-          <w:ilvl w:val="1"/>
-          <w:numId w:val="1010"/>
-        </w:numPr>
-      </w:pPr>
-      <w:r>
-        <w:t xml:space="preserve">the example used to illustrate the use of</w:t>
-      </w:r>
-      <w:r>
-        <w:t xml:space="preserve"> </w:t>
-      </w:r>
-      <w:r>
-        <w:rPr>
-          <w:i/>
-          <w:iCs/>
-        </w:rPr>
-        <w:t xml:space="preserve">Observation Expression</w:t>
-      </w:r>
-      <w:r>
-        <w:t xml:space="preserve"> </w:t>
-      </w:r>
-      <w:r>
-        <w:t xml:space="preserve">WITHIN</w:t>
-      </w:r>
-      <w:r>
-        <w:t xml:space="preserve"> </w:t>
-      </w:r>
-      <w:r>
-        <w:rPr>
-          <w:i/>
-          <w:iCs/>
-        </w:rPr>
-        <w:t xml:space="preserve">x</w:t>
-      </w:r>
-      <w:r>
-        <w:t xml:space="preserve"> </w:t>
-      </w:r>
-      <w:r>
-        <w:t xml:space="preserve">SECONDS</w:t>
-      </w:r>
-      <w:r>
-        <w:t xml:space="preserve"> </w:t>
-      </w:r>
-      <w:r>
-        <w:t xml:space="preserve">now has the right</w:t>
-      </w:r>
-      <w:r>
-        <w:t xml:space="preserve"> </w:t>
-      </w:r>
-      <w:r>
-        <w:t xml:space="preserve">windows-registry-key</w:t>
-      </w:r>
-      <w:r>
-        <w:t xml:space="preserve"> </w:t>
-      </w:r>
-      <w:r>
-        <w:t xml:space="preserve">Observable type.</w:t>
-      </w:r>
-    </w:p>
-    <w:p>
-      <w:pPr>
-        <w:numPr>
-          <w:ilvl w:val="0"/>
-          <w:numId w:val="1005"/>
-        </w:numPr>
-      </w:pPr>
-      <w:r>
-        <w:t xml:space="preserve">Updated</w:t>
-      </w:r>
-      <w:r>
-        <w:t xml:space="preserve"> </w:t>
-      </w:r>
-      <w:r>
-        <w:rPr>
-          <w:i/>
-          <w:iCs/>
-        </w:rPr>
-        <w:t xml:space="preserve">Section 10.9 - Implementation Language Vocabulary</w:t>
-      </w:r>
-      <w:r>
-        <w:t xml:space="preserve">.</w:t>
-      </w:r>
-    </w:p>
-    <w:p>
-      <w:pPr>
-        <w:numPr>
-          <w:ilvl w:val="1"/>
-          <w:numId w:val="1011"/>
-        </w:numPr>
-      </w:pPr>
-      <w:r>
-        <w:t xml:space="preserve">rust</w:t>
-      </w:r>
-      <w:r>
-        <w:t xml:space="preserve"> </w:t>
-      </w:r>
-      <w:r>
-        <w:t xml:space="preserve">value was added.</w:t>
-      </w:r>
-    </w:p>
-    <w:p>
-      <w:pPr>
-        <w:numPr>
-          <w:ilvl w:val="0"/>
-          <w:numId w:val="1005"/>
-        </w:numPr>
-      </w:pPr>
-      <w:r>
-        <w:t xml:space="preserve">Updated</w:t>
-      </w:r>
-      <w:r>
-        <w:t xml:space="preserve"> </w:t>
-      </w:r>
-      <w:r>
-        <w:rPr>
-          <w:i/>
-          <w:iCs/>
-        </w:rPr>
-        <w:t xml:space="preserve">Section 10.11 - Industry Sector Vocabulary</w:t>
-      </w:r>
-      <w:r>
-        <w:t xml:space="preserve">.</w:t>
-      </w:r>
-    </w:p>
-    <w:p>
-      <w:pPr>
-        <w:numPr>
-          <w:ilvl w:val="1"/>
-          <w:numId w:val="1012"/>
-        </w:numPr>
-      </w:pPr>
-      <w:r>
-        <w:t xml:space="preserve">legal</w:t>
-      </w:r>
-      <w:r>
-        <w:t xml:space="preserve"> </w:t>
-      </w:r>
-      <w:r>
-        <w:t xml:space="preserve">value was added.</w:t>
-      </w:r>
-    </w:p>
-    <w:p>
-      <w:pPr>
-        <w:numPr>
-          <w:ilvl w:val="0"/>
-          <w:numId w:val="1005"/>
-        </w:numPr>
-      </w:pPr>
-      <w:r>
-        <w:t xml:space="preserve">Fixed summary in</w:t>
-      </w:r>
-      <w:r>
-        <w:t xml:space="preserve"> </w:t>
-      </w:r>
-      <w:r>
-        <w:rPr>
-          <w:i/>
-          <w:iCs/>
-        </w:rPr>
-        <w:t xml:space="preserve">Section 10.12 - Infrastructure Type Vocabulary</w:t>
-      </w:r>
-      <w:r>
-        <w:t xml:space="preserve">.</w:t>
-      </w:r>
-    </w:p>
-    <w:p>
-      <w:pPr>
-        <w:numPr>
-          <w:ilvl w:val="1"/>
-          <w:numId w:val="1013"/>
-        </w:numPr>
-      </w:pPr>
-      <w:r>
-        <w:t xml:space="preserve">missing</w:t>
-      </w:r>
-      <w:r>
-        <w:t xml:space="preserve"> </w:t>
-      </w:r>
-      <w:r>
-        <w:t xml:space="preserve">control-system</w:t>
-      </w:r>
-      <w:r>
-        <w:t xml:space="preserve">,</w:t>
-      </w:r>
-      <w:r>
-        <w:t xml:space="preserve"> </w:t>
-      </w:r>
-      <w:r>
-        <w:t xml:space="preserve">firewall</w:t>
-      </w:r>
-      <w:r>
-        <w:t xml:space="preserve">,</w:t>
-      </w:r>
-      <w:r>
-        <w:t xml:space="preserve"> </w:t>
-      </w:r>
-      <w:r>
-        <w:t xml:space="preserve">routers-switches</w:t>
-      </w:r>
-      <w:r>
-        <w:t xml:space="preserve"> </w:t>
-      </w:r>
-      <w:r>
-        <w:t xml:space="preserve">and</w:t>
-      </w:r>
-      <w:r>
-        <w:t xml:space="preserve"> </w:t>
-      </w:r>
-      <w:r>
-        <w:t xml:space="preserve">workstation</w:t>
-      </w:r>
-      <w:r>
-        <w:t xml:space="preserve"> </w:t>
-      </w:r>
-      <w:r>
-        <w:t xml:space="preserve">values were added to the Summary as they were already described in the Vocabulary table.</w:t>
-      </w:r>
-    </w:p>
-    <w:p>
-      <w:pPr>
-        <w:numPr>
-          <w:ilvl w:val="0"/>
-          <w:numId w:val="1005"/>
-        </w:numPr>
-      </w:pPr>
-      <w:r>
-        <w:t xml:space="preserve">Enhanced descriptions in</w:t>
-      </w:r>
-      <w:r>
-        <w:t xml:space="preserve"> </w:t>
-      </w:r>
-      <w:r>
-        <w:rPr>
-          <w:i/>
-          <w:iCs/>
-        </w:rPr>
-        <w:t xml:space="preserve">Section 10.13 - Malware Result Vocabulary</w:t>
-      </w:r>
-      <w:r>
-        <w:t xml:space="preserve">.</w:t>
-      </w:r>
-    </w:p>
-    <w:p>
-      <w:pPr>
-        <w:numPr>
-          <w:ilvl w:val="1"/>
-          <w:numId w:val="1014"/>
-        </w:numPr>
-      </w:pPr>
-      <w:r>
-        <w:t xml:space="preserve">descriptions for every vocabulary values were improved with more descriptive definitions.</w:t>
-      </w:r>
-    </w:p>
-    <w:p>
-      <w:pPr>
-        <w:numPr>
-          <w:ilvl w:val="0"/>
-          <w:numId w:val="1005"/>
-        </w:numPr>
-      </w:pPr>
-      <w:r>
-        <w:t xml:space="preserve">Fixed missing value in</w:t>
-      </w:r>
-      <w:r>
-        <w:t xml:space="preserve"> </w:t>
-      </w:r>
-      <w:r>
-        <w:rPr>
-          <w:i/>
-          <w:iCs/>
-        </w:rPr>
-        <w:t xml:space="preserve">Section 10.22 - Report Type Vocabulary</w:t>
-      </w:r>
-      <w:r>
-        <w:t xml:space="preserve">.</w:t>
-      </w:r>
-    </w:p>
-    <w:p>
-      <w:pPr>
-        <w:numPr>
-          <w:ilvl w:val="1"/>
-          <w:numId w:val="1015"/>
-        </w:numPr>
-      </w:pPr>
-      <w:r>
-        <w:t xml:space="preserve">incident</w:t>
-      </w:r>
-      <w:r>
-        <w:t xml:space="preserve"> </w:t>
-      </w:r>
-      <w:r>
-        <w:t xml:space="preserve">value was added.</w:t>
-      </w:r>
-    </w:p>
-    <w:p>
-      <w:pPr>
-        <w:numPr>
-          <w:ilvl w:val="0"/>
-          <w:numId w:val="1005"/>
-        </w:numPr>
-      </w:pPr>
-      <w:r>
-        <w:t xml:space="preserve">Updated</w:t>
-      </w:r>
-      <w:r>
-        <w:t xml:space="preserve"> </w:t>
-      </w:r>
-      <w:r>
-        <w:rPr>
-          <w:i/>
-          <w:iCs/>
-        </w:rPr>
-        <w:t xml:space="preserve">Section 10.23 - Threat Actor Type Vocabulary</w:t>
-      </w:r>
-      <w:r>
-        <w:t xml:space="preserve">.</w:t>
-      </w:r>
-    </w:p>
-    <w:p>
-      <w:pPr>
-        <w:numPr>
-          <w:ilvl w:val="1"/>
-          <w:numId w:val="1016"/>
-        </w:numPr>
-      </w:pPr>
-      <w:r>
-        <w:t xml:space="preserve">private-sector</w:t>
-      </w:r>
-      <w:r>
-        <w:t xml:space="preserve"> </w:t>
-      </w:r>
-      <w:r>
-        <w:t xml:space="preserve">value was added.</w:t>
-      </w:r>
-    </w:p>
-    <w:p>
-      <w:pPr>
-        <w:numPr>
-          <w:ilvl w:val="0"/>
-          <w:numId w:val="1005"/>
-        </w:numPr>
-      </w:pPr>
-      <w:r>
-        <w:t xml:space="preserve">Fixed multiple Enumeration headers</w:t>
-      </w:r>
-    </w:p>
-    <w:p>
-      <w:pPr>
-        <w:numPr>
-          <w:ilvl w:val="1"/>
-          <w:numId w:val="1017"/>
-        </w:numPr>
-      </w:pPr>
-      <w:r>
-        <w:t xml:space="preserve">Enumerations now have the right headers, to differenciate enumerations from vocabularies, including:</w:t>
-      </w:r>
-    </w:p>
-    <w:p>
-      <w:pPr>
-        <w:numPr>
-          <w:ilvl w:val="2"/>
-          <w:numId w:val="1018"/>
-        </w:numPr>
-      </w:pPr>
-      <w:r>
-        <w:rPr>
-          <w:b/>
-          <w:bCs/>
-        </w:rPr>
-        <w:t xml:space="preserve">Enumeration Name</w:t>
-      </w:r>
-      <w:r>
-        <w:t xml:space="preserve"> </w:t>
-      </w:r>
-      <w:r>
-        <w:t xml:space="preserve">is now used instead of</w:t>
-      </w:r>
-      <w:r>
-        <w:t xml:space="preserve"> </w:t>
-      </w:r>
-      <w:r>
-        <w:rPr>
-          <w:b/>
-          <w:bCs/>
-        </w:rPr>
-        <w:t xml:space="preserve">Vocabulary Name</w:t>
-      </w:r>
-    </w:p>
-    <w:p>
-      <w:pPr>
-        <w:numPr>
-          <w:ilvl w:val="2"/>
-          <w:numId w:val="1018"/>
-        </w:numPr>
-      </w:pPr>
-      <w:r>
-        <w:rPr>
-          <w:b/>
-          <w:bCs/>
-        </w:rPr>
-        <w:t xml:space="preserve">Enumeration Summary</w:t>
-      </w:r>
-      <w:r>
-        <w:t xml:space="preserve"> </w:t>
-      </w:r>
-      <w:r>
-        <w:t xml:space="preserve">is now used instead of</w:t>
-      </w:r>
-      <w:r>
-        <w:t xml:space="preserve"> </w:t>
-      </w:r>
-      <w:r>
-        <w:rPr>
-          <w:b/>
-          <w:bCs/>
-        </w:rPr>
-        <w:t xml:space="preserve">Vocabulary Summary</w:t>
-      </w:r>
-    </w:p>
-    <w:p>
-      <w:pPr>
-        <w:numPr>
-          <w:ilvl w:val="2"/>
-          <w:numId w:val="1018"/>
-        </w:numPr>
-      </w:pPr>
-      <w:r>
-        <w:rPr>
-          <w:b/>
-          <w:bCs/>
-        </w:rPr>
-        <w:t xml:space="preserve">Enumeration Value</w:t>
-      </w:r>
-      <w:r>
-        <w:t xml:space="preserve"> </w:t>
-      </w:r>
-      <w:r>
-        <w:t xml:space="preserve">is now used instead of</w:t>
-      </w:r>
-      <w:r>
-        <w:t xml:space="preserve"> </w:t>
-      </w:r>
-      <w:r>
-        <w:rPr>
-          <w:b/>
-          <w:bCs/>
-        </w:rPr>
-        <w:t xml:space="preserve">Vocabulary Value</w:t>
-      </w:r>
-    </w:p>
-    <w:p>
-      <w:pPr>
-        <w:numPr>
-          <w:ilvl w:val="1"/>
-          <w:numId w:val="1017"/>
-        </w:numPr>
-      </w:pPr>
-      <w:r>
-        <w:t xml:space="preserve">These changes apply on:</w:t>
-      </w:r>
-    </w:p>
-    <w:p>
-      <w:pPr>
-        <w:numPr>
-          <w:ilvl w:val="2"/>
-          <w:numId w:val="1019"/>
-        </w:numPr>
-      </w:pPr>
-      <w:r>
-        <w:rPr>
-          <w:i/>
-          <w:iCs/>
-        </w:rPr>
-        <w:t xml:space="preserve">Section 10.4 - Encryption Algorithm Enumeration</w:t>
-      </w:r>
-    </w:p>
-    <w:p>
-      <w:pPr>
-        <w:numPr>
-          <w:ilvl w:val="2"/>
-          <w:numId w:val="1019"/>
-        </w:numPr>
-      </w:pPr>
-      <w:r>
-        <w:rPr>
-          <w:i/>
-          <w:iCs/>
-        </w:rPr>
-        <w:t xml:space="preserve">Section 10.5 - Extension Type Enumeration</w:t>
-      </w:r>
-    </w:p>
-    <w:p>
-      <w:pPr>
-        <w:numPr>
-          <w:ilvl w:val="2"/>
-          <w:numId w:val="1019"/>
-        </w:numPr>
-      </w:pPr>
-      <w:r>
-        <w:rPr>
-          <w:i/>
-          <w:iCs/>
-        </w:rPr>
-        <w:t xml:space="preserve">Section 10.16 - Network Socket Address Family Enumeration</w:t>
-      </w:r>
-    </w:p>
-    <w:p>
-      <w:pPr>
-        <w:numPr>
-          <w:ilvl w:val="2"/>
-          <w:numId w:val="1019"/>
-        </w:numPr>
-      </w:pPr>
-      <w:r>
-        <w:rPr>
-          <w:i/>
-          <w:iCs/>
-        </w:rPr>
-        <w:t xml:space="preserve">Section 10.17 - Network Socket Type Enumeration</w:t>
-      </w:r>
-    </w:p>
-    <w:p>
-      <w:pPr>
-        <w:numPr>
-          <w:ilvl w:val="2"/>
-          <w:numId w:val="1019"/>
-        </w:numPr>
-      </w:pPr>
-      <w:r>
-        <w:rPr>
-          <w:i/>
-          <w:iCs/>
-        </w:rPr>
-        <w:t xml:space="preserve">Section 10.18 - Opinion Enumeration</w:t>
-      </w:r>
-    </w:p>
-    <w:p>
-      <w:pPr>
-        <w:numPr>
-          <w:ilvl w:val="2"/>
-          <w:numId w:val="1019"/>
-        </w:numPr>
-      </w:pPr>
-      <w:r>
-        <w:rPr>
-          <w:i/>
-          <w:iCs/>
-        </w:rPr>
-        <w:t xml:space="preserve">Section 10.27 - Windows™ Integrity Level Enumeration</w:t>
-      </w:r>
-    </w:p>
-    <w:p>
-      <w:pPr>
-        <w:numPr>
-          <w:ilvl w:val="2"/>
-          <w:numId w:val="1019"/>
-        </w:numPr>
-      </w:pPr>
-      <w:r>
-        <w:rPr>
-          <w:i/>
-          <w:iCs/>
-        </w:rPr>
-        <w:t xml:space="preserve">Section 10.29 - Windows™ Registry Datatype Enumeration</w:t>
-      </w:r>
-    </w:p>
-    <w:p>
-      <w:pPr>
-        <w:numPr>
-          <w:ilvl w:val="2"/>
-          <w:numId w:val="1019"/>
-        </w:numPr>
-      </w:pPr>
-      <w:r>
-        <w:rPr>
-          <w:i/>
-          <w:iCs/>
-        </w:rPr>
-        <w:t xml:space="preserve">Section 10.30 - Windows™ Service Start Type Enumeration</w:t>
-      </w:r>
-    </w:p>
-    <w:p>
-      <w:pPr>
-        <w:numPr>
-          <w:ilvl w:val="2"/>
-          <w:numId w:val="1019"/>
-        </w:numPr>
-      </w:pPr>
-      <w:r>
-        <w:rPr>
-          <w:i/>
-          <w:iCs/>
-        </w:rPr>
-        <w:t xml:space="preserve">Section 10.31 - Windows™ Service Type Enumeration</w:t>
-      </w:r>
-    </w:p>
-    <w:p>
-      <w:pPr>
-        <w:numPr>
-          <w:ilvl w:val="2"/>
-          <w:numId w:val="1019"/>
-        </w:numPr>
-      </w:pPr>
-      <w:r>
-        <w:rPr>
-          <w:i/>
-          <w:iCs/>
-        </w:rPr>
-        <w:t xml:space="preserve">Section 10.32 - Windows™ Service Status Enumeration</w:t>
-      </w:r>
-    </w:p>
-    <w:p>
-      <w:pPr>
-        <w:numPr>
-          <w:ilvl w:val="0"/>
-          <w:numId w:val="1005"/>
-        </w:numPr>
-      </w:pPr>
-      <w:r>
-        <w:t xml:space="preserve">Updated</w:t>
-      </w:r>
-      <w:r>
-        <w:t xml:space="preserve"> </w:t>
-      </w:r>
-      <w:r>
-        <w:rPr>
-          <w:i/>
-          <w:iCs/>
-        </w:rPr>
-        <w:t xml:space="preserve">Appendix B: Relationship Summary Table</w:t>
-      </w:r>
-      <w:r>
-        <w:t xml:space="preserve">.</w:t>
-      </w:r>
-    </w:p>
-    <w:p>
-      <w:pPr>
-        <w:numPr>
-          <w:ilvl w:val="1"/>
-          <w:numId w:val="1020"/>
-        </w:numPr>
-      </w:pPr>
-      <w:r>
-        <w:t xml:space="preserve">Duplicated relationship</w:t>
-      </w:r>
-      <w:r>
-        <w:t xml:space="preserve"> </w:t>
-      </w:r>
-      <w:r>
-        <w:t xml:space="preserve">located-at</w:t>
-      </w:r>
-      <w:r>
-        <w:t xml:space="preserve"> </w:t>
-      </w:r>
-      <w:r>
-        <w:t xml:space="preserve">between</w:t>
-      </w:r>
-      <w:r>
-        <w:t xml:space="preserve"> </w:t>
-      </w:r>
-      <w:r>
-        <w:t xml:space="preserve">threat-actor</w:t>
-      </w:r>
-      <w:r>
-        <w:t xml:space="preserve"> </w:t>
-      </w:r>
-      <w:r>
-        <w:t xml:space="preserve">and</w:t>
-      </w:r>
-      <w:r>
-        <w:t xml:space="preserve"> </w:t>
-      </w:r>
-      <w:r>
-        <w:t xml:space="preserve">location</w:t>
-      </w:r>
-      <w:r>
-        <w:t xml:space="preserve"> </w:t>
-      </w:r>
-      <w:r>
-        <w:t xml:space="preserve">has been removed.</w:t>
-      </w:r>
-    </w:p>
-    <w:p>
-      <w:pPr>
-        <w:numPr>
-          <w:ilvl w:val="1"/>
-          <w:numId w:val="1020"/>
-        </w:numPr>
-      </w:pPr>
-      <w:r>
-        <w:t xml:space="preserve">Misspelled relationship</w:t>
-      </w:r>
-      <w:r>
-        <w:t xml:space="preserve"> </w:t>
-      </w:r>
-      <w:r>
-        <w:t xml:space="preserve">exfiltrates-to</w:t>
-      </w:r>
-      <w:r>
-        <w:t xml:space="preserve"> </w:t>
-      </w:r>
-      <w:r>
-        <w:t xml:space="preserve">between</w:t>
-      </w:r>
-      <w:r>
-        <w:t xml:space="preserve"> </w:t>
-      </w:r>
-      <w:r>
-        <w:t xml:space="preserve">malware</w:t>
-      </w:r>
-      <w:r>
-        <w:t xml:space="preserve"> </w:t>
-      </w:r>
-      <w:r>
-        <w:t xml:space="preserve">and</w:t>
-      </w:r>
-      <w:r>
-        <w:t xml:space="preserve"> </w:t>
-      </w:r>
-      <w:r>
-        <w:t xml:space="preserve">infrastructure</w:t>
-      </w:r>
-      <w:r>
-        <w:t xml:space="preserve"> </w:t>
-      </w:r>
-      <w:r>
-        <w:t xml:space="preserve">has been fixed.</w:t>
-      </w:r>
-    </w:p>
-    <w:p>
-      <w:pPr>
-        <w:numPr>
-          <w:ilvl w:val="1"/>
-          <w:numId w:val="1020"/>
-        </w:numPr>
-      </w:pPr>
-      <w:r>
-        <w:t xml:space="preserve">Missing relationships have been added, including:</w:t>
-      </w:r>
-    </w:p>
-    <w:p>
-      <w:pPr>
-        <w:numPr>
-          <w:ilvl w:val="2"/>
-          <w:numId w:val="1021"/>
-        </w:numPr>
-      </w:pPr>
-      <w:r>
-        <w:t xml:space="preserve">remediates</w:t>
-      </w:r>
-      <w:r>
-        <w:t xml:space="preserve"> </w:t>
-      </w:r>
-      <w:r>
-        <w:t xml:space="preserve">between</w:t>
-      </w:r>
-      <w:r>
-        <w:t xml:space="preserve"> </w:t>
-      </w:r>
-      <w:r>
-        <w:t xml:space="preserve">course-of-action</w:t>
-      </w:r>
-      <w:r>
-        <w:t xml:space="preserve"> </w:t>
-      </w:r>
-      <w:r>
-        <w:t xml:space="preserve">and</w:t>
-      </w:r>
-      <w:r>
-        <w:t xml:space="preserve"> </w:t>
-      </w:r>
-      <w:r>
-        <w:t xml:space="preserve">malware</w:t>
-      </w:r>
-    </w:p>
-    <w:p>
-      <w:pPr>
-        <w:numPr>
-          <w:ilvl w:val="2"/>
-          <w:numId w:val="1021"/>
-        </w:numPr>
-      </w:pPr>
-      <w:r>
-        <w:t xml:space="preserve">remediates</w:t>
-      </w:r>
-      <w:r>
-        <w:t xml:space="preserve"> </w:t>
-      </w:r>
-      <w:r>
-        <w:t xml:space="preserve">between</w:t>
-      </w:r>
-      <w:r>
-        <w:t xml:space="preserve"> </w:t>
-      </w:r>
-      <w:r>
-        <w:t xml:space="preserve">course-of-action</w:t>
-      </w:r>
-      <w:r>
-        <w:t xml:space="preserve"> </w:t>
-      </w:r>
-      <w:r>
-        <w:t xml:space="preserve">and</w:t>
-      </w:r>
-      <w:r>
-        <w:t xml:space="preserve"> </w:t>
-      </w:r>
-      <w:r>
-        <w:t xml:space="preserve">vulnerability</w:t>
-      </w:r>
-    </w:p>
-    <w:p>
-      <w:pPr>
-        <w:numPr>
-          <w:ilvl w:val="2"/>
-          <w:numId w:val="1021"/>
-        </w:numPr>
-      </w:pPr>
-      <w:r>
-        <w:t xml:space="preserve">uses</w:t>
-      </w:r>
-      <w:r>
-        <w:t xml:space="preserve"> </w:t>
-      </w:r>
-      <w:r>
-        <w:t xml:space="preserve">between</w:t>
-      </w:r>
-      <w:r>
-        <w:t xml:space="preserve"> </w:t>
-      </w:r>
-      <w:r>
-        <w:t xml:space="preserve">tool</w:t>
-      </w:r>
-      <w:r>
-        <w:t xml:space="preserve"> </w:t>
-      </w:r>
-      <w:r>
-        <w:t xml:space="preserve">and</w:t>
-      </w:r>
-      <w:r>
-        <w:t xml:space="preserve"> </w:t>
-      </w:r>
-      <w:r>
-        <w:t xml:space="preserve">infrastructure</w:t>
-      </w:r>
-    </w:p>
-    <w:p>
-      <w:pPr>
-        <w:numPr>
-          <w:ilvl w:val="2"/>
-          <w:numId w:val="1021"/>
-        </w:numPr>
-      </w:pPr>
-      <w:r>
-        <w:t xml:space="preserve">resolves-to</w:t>
-      </w:r>
-      <w:r>
-        <w:t xml:space="preserve"> </w:t>
-      </w:r>
-      <w:r>
-        <w:t xml:space="preserve">between</w:t>
-      </w:r>
-      <w:r>
-        <w:t xml:space="preserve"> </w:t>
-      </w:r>
-      <w:r>
-        <w:t xml:space="preserve">domain-name</w:t>
-      </w:r>
-      <w:r>
-        <w:t xml:space="preserve"> </w:t>
-      </w:r>
-      <w:r>
-        <w:t xml:space="preserve">and</w:t>
-      </w:r>
-      <w:r>
-        <w:t xml:space="preserve"> </w:t>
-      </w:r>
-      <w:r>
-        <w:t xml:space="preserve">domain-name</w:t>
-      </w:r>
-    </w:p>
-    <w:p>
-      <w:pPr>
-        <w:numPr>
-          <w:ilvl w:val="2"/>
-          <w:numId w:val="1021"/>
-        </w:numPr>
-      </w:pPr>
-      <w:r>
-        <w:t xml:space="preserve">resolves-to</w:t>
-      </w:r>
-      <w:r>
-        <w:t xml:space="preserve"> </w:t>
-      </w:r>
-      <w:r>
-        <w:t xml:space="preserve">between</w:t>
-      </w:r>
-      <w:r>
-        <w:t xml:space="preserve"> </w:t>
-      </w:r>
-      <w:r>
-        <w:t xml:space="preserve">domain-name</w:t>
-      </w:r>
-      <w:r>
-        <w:t xml:space="preserve"> </w:t>
-      </w:r>
-      <w:r>
-        <w:t xml:space="preserve">and</w:t>
-      </w:r>
-      <w:r>
-        <w:t xml:space="preserve"> </w:t>
-      </w:r>
-      <w:r>
-        <w:t xml:space="preserve">ipv4-addr</w:t>
-      </w:r>
-    </w:p>
-    <w:p>
-      <w:pPr>
-        <w:numPr>
-          <w:ilvl w:val="2"/>
-          <w:numId w:val="1021"/>
-        </w:numPr>
-      </w:pPr>
-      <w:r>
-        <w:t xml:space="preserve">resolves-to</w:t>
-      </w:r>
-      <w:r>
-        <w:t xml:space="preserve"> </w:t>
-      </w:r>
-      <w:r>
-        <w:t xml:space="preserve">between</w:t>
-      </w:r>
-      <w:r>
-        <w:t xml:space="preserve"> </w:t>
-      </w:r>
-      <w:r>
-        <w:t xml:space="preserve">domain-name</w:t>
-      </w:r>
-      <w:r>
-        <w:t xml:space="preserve"> </w:t>
-      </w:r>
-      <w:r>
-        <w:t xml:space="preserve">and</w:t>
-      </w:r>
-      <w:r>
-        <w:t xml:space="preserve"> </w:t>
-      </w:r>
-      <w:r>
-        <w:t xml:space="preserve">ipv6-addr</w:t>
-      </w:r>
-    </w:p>
-    <w:p>
-      <w:pPr>
-        <w:numPr>
-          <w:ilvl w:val="2"/>
-          <w:numId w:val="1021"/>
-        </w:numPr>
-      </w:pPr>
-      <w:r>
-        <w:t xml:space="preserve">resolves-to</w:t>
-      </w:r>
-      <w:r>
-        <w:t xml:space="preserve"> </w:t>
-      </w:r>
-      <w:r>
-        <w:t xml:space="preserve">between</w:t>
-      </w:r>
-      <w:r>
-        <w:t xml:space="preserve"> </w:t>
-      </w:r>
-      <w:r>
-        <w:t xml:space="preserve">ipv4-addr</w:t>
-      </w:r>
-      <w:r>
-        <w:t xml:space="preserve"> </w:t>
-      </w:r>
-      <w:r>
-        <w:t xml:space="preserve">and</w:t>
-      </w:r>
-      <w:r>
-        <w:t xml:space="preserve"> </w:t>
-      </w:r>
-      <w:r>
-        <w:t xml:space="preserve">mac-addr</w:t>
-      </w:r>
-    </w:p>
-    <w:p>
-      <w:pPr>
-        <w:numPr>
-          <w:ilvl w:val="2"/>
-          <w:numId w:val="1021"/>
-        </w:numPr>
-      </w:pPr>
-      <w:r>
-        <w:t xml:space="preserve">belongs-to</w:t>
-      </w:r>
-      <w:r>
-        <w:t xml:space="preserve"> </w:t>
-      </w:r>
-      <w:r>
-        <w:t xml:space="preserve">between</w:t>
-      </w:r>
-      <w:r>
-        <w:t xml:space="preserve"> </w:t>
-      </w:r>
-      <w:r>
-        <w:t xml:space="preserve">ipv6-addr</w:t>
-      </w:r>
-      <w:r>
-        <w:t xml:space="preserve"> </w:t>
-      </w:r>
-      <w:r>
-        <w:t xml:space="preserve">and</w:t>
-      </w:r>
-      <w:r>
-        <w:t xml:space="preserve"> </w:t>
-      </w:r>
-      <w:r>
-        <w:t xml:space="preserve">autonomous-system</w:t>
-      </w:r>
-    </w:p>
-    <w:p>
-      <w:pPr>
-        <w:numPr>
-          <w:ilvl w:val="2"/>
-          <w:numId w:val="1021"/>
-        </w:numPr>
-      </w:pPr>
-      <w:r>
-        <w:t xml:space="preserve">resolves-to</w:t>
-      </w:r>
-      <w:r>
-        <w:t xml:space="preserve"> </w:t>
-      </w:r>
-      <w:r>
-        <w:t xml:space="preserve">between</w:t>
-      </w:r>
-      <w:r>
-        <w:t xml:space="preserve"> </w:t>
-      </w:r>
-      <w:r>
-        <w:t xml:space="preserve">ipv4-addr</w:t>
-      </w:r>
-      <w:r>
-        <w:t xml:space="preserve"> </w:t>
-      </w:r>
-      <w:r>
-        <w:t xml:space="preserve">and</w:t>
-      </w:r>
-      <w:r>
-        <w:t xml:space="preserve"> </w:t>
-      </w:r>
-      <w:r>
-        <w:t xml:space="preserve">mac-addr</w:t>
-      </w:r>
-    </w:p>
-    <w:p>
-      <w:pPr>
-        <w:numPr>
-          <w:ilvl w:val="2"/>
-          <w:numId w:val="1021"/>
-        </w:numPr>
-      </w:pPr>
-      <w:r>
-        <w:t xml:space="preserve">belongs-to</w:t>
-      </w:r>
-      <w:r>
-        <w:t xml:space="preserve"> </w:t>
-      </w:r>
-      <w:r>
-        <w:t xml:space="preserve">between</w:t>
-      </w:r>
-      <w:r>
-        <w:t xml:space="preserve"> </w:t>
-      </w:r>
-      <w:r>
-        <w:t xml:space="preserve">ipv6-addr</w:t>
-      </w:r>
-      <w:r>
-        <w:t xml:space="preserve"> </w:t>
-      </w:r>
-      <w:r>
-        <w:t xml:space="preserve">and</w:t>
-      </w:r>
-      <w:r>
-        <w:t xml:space="preserve"> </w:t>
-      </w:r>
-      <w:r>
-        <w:t xml:space="preserve">autonomous-system</w:t>
-      </w:r>
-    </w:p>
-    <w:p>
-      <w:pPr>
-        <w:numPr>
-          <w:ilvl w:val="0"/>
-          <w:numId w:val="1005"/>
-        </w:numPr>
-      </w:pPr>
-      <w:r>
-        <w:t xml:space="preserve">Fixed typos in Extension Definition Additional Examples</w:t>
-      </w:r>
-    </w:p>
-    <w:p>
-      <w:pPr>
-        <w:numPr>
-          <w:ilvl w:val="1"/>
-          <w:numId w:val="1022"/>
-        </w:numPr>
-      </w:pPr>
-      <w:r>
-        <w:t xml:space="preserve">typos were fixed in titles for</w:t>
-      </w:r>
-      <w:r>
-        <w:t xml:space="preserve"> </w:t>
-      </w:r>
-      <w:r>
-        <w:rPr>
-          <w:i/>
-          <w:iCs/>
-        </w:rPr>
-        <w:t xml:space="preserve">Section C.2.2 - Adding properties to an existing STIX object instance</w:t>
-      </w:r>
-      <w:r>
-        <w:t xml:space="preserve"> </w:t>
-      </w:r>
-      <w:r>
-        <w:t xml:space="preserve">and</w:t>
-      </w:r>
-      <w:r>
-        <w:t xml:space="preserve"> </w:t>
-      </w:r>
-      <w:r>
-        <w:rPr>
-          <w:i/>
-          <w:iCs/>
-        </w:rPr>
-        <w:t xml:space="preserve">Section C.2.3 - Adding properties to an existing STIX relationship object instance</w:t>
-      </w:r>
-      <w:r>
-        <w:t xml:space="preserve">.</w:t>
-      </w:r>
-    </w:p>
-    <w:p>
-      <w:pPr>
-        <w:numPr>
-          <w:ilvl w:val="0"/>
-          <w:numId w:val="1005"/>
-        </w:numPr>
-      </w:pPr>
-      <w:r>
-        <w:t xml:space="preserve">Special characters were fixed in some participants names in</w:t>
-      </w:r>
-      <w:r>
-        <w:t xml:space="preserve"> </w:t>
-      </w:r>
-      <w:r>
-        <w:rPr>
-          <w:i/>
-          <w:iCs/>
-        </w:rPr>
-        <w:t xml:space="preserve">Appendix F: Acknowledgments</w:t>
-      </w:r>
-      <w:r>
-        <w:t xml:space="preserve">.</w:t>
-      </w:r>
-    </w:p>
-    <w:p>
-      <w:pPr>
-        <w:numPr>
-          <w:ilvl w:val="0"/>
-          <w:numId w:val="1005"/>
-        </w:numPr>
-      </w:pPr>
-      <w:r>
-        <w:t xml:space="preserve">All SCO ids were updated in examples to agree with the</w:t>
-      </w:r>
-      <w:r>
-        <w:t xml:space="preserve"> </w:t>
-      </w:r>
-      <w:r>
-        <w:rPr>
-          <w:rStyle w:val="VerbatimChar"/>
-        </w:rPr>
-        <w:t xml:space="preserve">generate_id</w:t>
-      </w:r>
-      <w:r>
-        <w:t xml:space="preserve"> </w:t>
-      </w:r>
-      <w:r>
-        <w:t xml:space="preserve">method in</w:t>
-      </w:r>
-      <w:r>
-        <w:t xml:space="preserve"> </w:t>
-      </w:r>
-      <w:r>
-        <w:rPr>
-          <w:i/>
-          <w:iCs/>
-        </w:rPr>
-        <w:t xml:space="preserve">python-stix2</w:t>
-      </w:r>
-      <w:r>
-        <w:t xml:space="preserve"> </w:t>
-      </w:r>
-      <w:r>
-        <w:t xml:space="preserve">library.</w:t>
-      </w:r>
-    </w:p>
-    <w:p>
-      <w:pPr>
-        <w:numPr>
-          <w:ilvl w:val="0"/>
-          <w:numId w:val="1005"/>
-        </w:numPr>
-      </w:pPr>
-      <w:r>
-        <w:t xml:space="preserve">Included all changes based on ITU recommandations.</w:t>
-      </w:r>
-    </w:p>
-    <w:p>
-      <w:pPr>
-        <w:numPr>
-          <w:ilvl w:val="0"/>
-          <w:numId w:val="1005"/>
-        </w:numPr>
-      </w:pPr>
-      <w:r>
-        <w:t xml:space="preserve">Improved references through the document.</w:t>
-      </w:r>
-    </w:p>
-    <w:p>
-      <w:pPr>
-        <w:numPr>
-          <w:ilvl w:val="1"/>
-          <w:numId w:val="1023"/>
-        </w:numPr>
-      </w:pPr>
-      <w:r>
-        <w:t xml:space="preserve">missing references to sections were added at different places.</w:t>
-      </w:r>
-    </w:p>
-    <w:p>
-      <w:pPr>
-        <w:numPr>
-          <w:ilvl w:val="1"/>
-          <w:numId w:val="1023"/>
-        </w:numPr>
-      </w:pPr>
-      <w:r>
-        <w:t xml:space="preserve">some references were fixed to point to the right section.</w:t>
-      </w:r>
-    </w:p>
-    <w:p>
-      <w:pPr>
-        <w:numPr>
-          <w:ilvl w:val="1"/>
-          <w:numId w:val="1023"/>
-        </w:numPr>
-      </w:pPr>
-      <w:r>
-        <w:t xml:space="preserve">in the description of STIX object properties whose value is either a vocabulary or an enumeration, a reference poiting to the given vocabulary or enumeration was added.</w:t>
-      </w:r>
-    </w:p>
-    <w:bookmarkEnd w:id="63"/>
-    <w:bookmarkEnd w:id="64"/>
-    <w:bookmarkStart w:id="65" w:name="X859b073d7e5a95a337a680b453cd9ab10fc927d"/>
-    <w:p>
-      <w:pPr>
-        <w:pStyle w:val="Heading2"/>
-      </w:pPr>
-      <w:r>
-        <w:t xml:space="preserve">2. Conformance</w:t>
-      </w:r>
-    </w:p>
-    <w:p>
-      <w:pPr>
-        <w:pStyle w:val="FirstParagraph"/>
-      </w:pPr>
-      <w:r>
-        <w:t xml:space="preserve">The conformance requirements stated in the OASIS Standard STIX Version 2.1 [STIX-v2.1] are not changed in any way by the publication of this Errata document.</w:t>
-      </w:r>
-    </w:p>
-    <w:bookmarkEnd w:id="65"/>
-    <w:bookmarkStart w:id="67" w:name="X006c9d3b6667aaf06958882560708ea28cb1739"/>
-    <w:p>
-      <w:pPr>
-        <w:pStyle w:val="Heading2"/>
-      </w:pPr>
-      <w:r>
-        <w:t xml:space="preserve">Appendix A: Normative References</w:t>
-      </w:r>
-    </w:p>
-    <w:p>
-      <w:pPr>
-        <w:pStyle w:val="FirstParagraph"/>
-      </w:pPr>
-      <w:r>
-        <w:t xml:space="preserve">The following documents are referenced in such a way that some or all of their content constitutes requirements of this document.</w:t>
-      </w:r>
-    </w:p>
-    <w:p>
-      <w:pPr>
-        <w:pStyle w:val="BodyText"/>
-      </w:pPr>
-      <w:r>
-        <w:rPr>
-          <w:b/>
-          <w:bCs/>
-        </w:rPr>
         <w:t xml:space="preserve">[STIX-v2.1]</w:t>
       </w:r>
     </w:p>
@@ -2671,7 +2585,7 @@
       <w:r>
         <w:t xml:space="preserve"> </w:t>
       </w:r>
-      <w:hyperlink r:id="rId66">
+      <w:hyperlink r:id="rId16">
         <w:r>
           <w:rPr>
             <w:rStyle w:val="Hyperlink"/>
@@ -2685,7 +2599,7 @@
       <w:r>
         <w:t xml:space="preserve"> </w:t>
       </w:r>
-      <w:hyperlink r:id="rId44">
+      <w:hyperlink r:id="rId19">
         <w:r>
           <w:rPr>
             <w:rStyle w:val="Hyperlink"/>
@@ -2697,14 +2611,14 @@
         <w:t xml:space="preserve">.</w:t>
       </w:r>
     </w:p>
-    <w:bookmarkEnd w:id="67"/>
-    <w:bookmarkStart w:id="68" w:name="X6b0c3906faef2979c8e0eaa14ff6dc8ee4cf4e0"/>
-    <w:p>
-      <w:pPr>
-        <w:pStyle w:val="Heading2"/>
-      </w:pPr>
-      <w:r>
-        <w:t xml:space="preserve">Appendix B: Acknowledgments</w:t>
+    <w:bookmarkEnd w:id="48"/>
+    <w:bookmarkStart w:id="49" w:name="X6b0c3906faef2979c8e0eaa14ff6dc8ee4cf4e0"/>
+    <w:p>
+      <w:pPr>
+        <w:pStyle w:val="Heading1"/>
+      </w:pPr>
+      <w:r>
+        <w:t xml:space="preserve">Acknowledgments</w:t>
       </w:r>
     </w:p>
     <w:p>
@@ -4683,14 +4597,14 @@
         <w:t xml:space="preserve">Anthony Rutkowski, Yanna Technologies LLC</w:t>
       </w:r>
     </w:p>
-    <w:bookmarkEnd w:id="68"/>
-    <w:bookmarkStart w:id="70" w:name="X4ec69a23165ba0ff34028767eb8b3a145daa879"/>
-    <w:p>
-      <w:pPr>
-        <w:pStyle w:val="Heading2"/>
-      </w:pPr>
-      <w:r>
-        <w:t xml:space="preserve">Appendix C: Notices</w:t>
+    <w:bookmarkEnd w:id="49"/>
+    <w:bookmarkStart w:id="51" w:name="X4ec69a23165ba0ff34028767eb8b3a145daa879"/>
+    <w:p>
+      <w:pPr>
+        <w:pStyle w:val="Heading1"/>
+      </w:pPr>
+      <w:r>
+        <w:t xml:space="preserve">Notices</w:t>
       </w:r>
     </w:p>
     <w:p>
@@ -4714,7 +4628,7 @@
       <w:r>
         <w:t xml:space="preserve">The full Policy may be found at the OASIS website: [</w:t>
       </w:r>
-      <w:hyperlink r:id="rId51">
+      <w:hyperlink r:id="rId39">
         <w:r>
           <w:rPr>
             <w:rStyle w:val="Hyperlink"/>
@@ -4810,7 +4724,7 @@
       <w:r>
         <w:t xml:space="preserve"> </w:t>
       </w:r>
-      <w:hyperlink r:id="rId69">
+      <w:hyperlink r:id="rId50">
         <w:r>
           <w:rPr>
             <w:rStyle w:val="Hyperlink"/>
@@ -4825,20 +4739,7 @@
         <w:t xml:space="preserve">for above guidance.</w:t>
       </w:r>
     </w:p>
-    <w:bookmarkEnd w:id="70"/>
-    <w:bookmarkEnd w:id="71"/>
-    <w:bookmarkStart w:id="73" w:name="footer"/>
-    <w:bookmarkStart w:id="72" w:name="footer-text"/>
-    <w:p>
-      <w:pPr>
-        <w:pStyle w:val="BodyText"/>
-      </w:pPr>
-      <w:r>
-        <w:t xml:space="preserve">Last updated 2025-03-18 16:42:53 +0100</w:t>
-      </w:r>
-    </w:p>
-    <w:bookmarkEnd w:id="72"/>
-    <w:bookmarkEnd w:id="73"/>
+    <w:bookmarkEnd w:id="51"/>
     <w:sectPr>
       <w:footnotePr>
         <w:numRestart w:val="eachSect"/>
@@ -5118,12 +5019,6 @@
   <w:num w:numId="1021">
     <w:abstractNumId w:val="991"/>
   </w:num>
-  <w:num w:numId="1022">
-    <w:abstractNumId w:val="991"/>
-  </w:num>
-  <w:num w:numId="1023">
-    <w:abstractNumId w:val="991"/>
-  </w:num>
 </w:numbering>
 </file>
 
@@ -5135,7 +5030,7 @@
         <w:rFonts w:asciiTheme="minorHAnsi" w:cstheme="minorBidi" w:eastAsiaTheme="minorHAnsi" w:hAnsiTheme="minorHAnsi"/>
         <w:sz w:val="24"/>
         <w:szCs w:val="24"/>
-        <w:lang w:bidi="ar-SA" w:eastAsia="en-US" w:val="en"/>
+        <w:lang w:bidi="ar-SA" w:eastAsia="en-US" w:val="en-US"/>
       </w:rPr>
     </w:rPrDefault>
     <w:pPrDefault>

</xml_diff>